<commit_message>
Continúo, de una vez
</commit_message>
<xml_diff>
--- a/Estructura_memoria_final.docx
+++ b/Estructura_memoria_final.docx
@@ -186,7 +186,7 @@
           <w:noProof/>
         </w:rPr>
         <w:drawing>
-          <wp:inline distT="0" distB="0" distL="0" distR="0" wp14:anchorId="07012785" wp14:editId="40847A95">
+          <wp:inline distT="0" distB="0" distL="0" distR="0" wp14:anchorId="32202952" wp14:editId="16DDEFAE">
             <wp:extent cx="5048250" cy="1866900"/>
             <wp:effectExtent l="0" t="0" r="0" b="0"/>
             <wp:docPr id="7" name="Imagen 7"/>
@@ -230,7 +230,7 @@
           <w:noProof/>
         </w:rPr>
         <w:drawing>
-          <wp:inline distT="0" distB="0" distL="0" distR="0" wp14:anchorId="4A9146C8" wp14:editId="425536AE">
+          <wp:inline distT="0" distB="0" distL="0" distR="0" wp14:anchorId="5B40A539" wp14:editId="5A0F72B1">
             <wp:extent cx="5057775" cy="4162425"/>
             <wp:effectExtent l="0" t="0" r="9525" b="9525"/>
             <wp:docPr id="13" name="Imagen 13"/>
@@ -660,8 +660,11 @@
         <w:jc w:val="center"/>
       </w:pPr>
       <w:r>
+        <w:rPr>
+          <w:noProof/>
+        </w:rPr>
         <w:drawing>
-          <wp:inline distT="0" distB="0" distL="0" distR="0" wp14:anchorId="24B14A2E" wp14:editId="40778C9F">
+          <wp:inline distT="0" distB="0" distL="0" distR="0" wp14:anchorId="1DAFDB3A" wp14:editId="7E79FB43">
             <wp:extent cx="2973387" cy="1625600"/>
             <wp:effectExtent l="0" t="0" r="0" b="0"/>
             <wp:docPr id="12296" name="Picture 6" descr="Dibujo47"/>
@@ -1619,16 +1622,7 @@
             <w:rPr>
               <w:rFonts w:ascii="Cambria Math" w:hAnsi="Cambria Math"/>
             </w:rPr>
-            <m:t>∙</m:t>
-          </m:r>
-          <m:r>
-            <m:rPr>
-              <m:sty m:val="p"/>
-            </m:rPr>
-            <w:rPr>
-              <w:rFonts w:ascii="Cambria Math" w:hAnsi="Cambria Math"/>
-            </w:rPr>
-            <m:t>∆</m:t>
+            <m:t>∙∆</m:t>
           </m:r>
           <m:r>
             <w:rPr>
@@ -1677,16 +1671,7 @@
             <w:rPr>
               <w:rFonts w:ascii="Cambria Math" w:hAnsi="Cambria Math"/>
             </w:rPr>
-            <m:t>+1)=</m:t>
-          </m:r>
-          <m:r>
-            <m:rPr>
-              <m:sty m:val="p"/>
-            </m:rPr>
-            <w:rPr>
-              <w:rFonts w:ascii="Cambria Math" w:hAnsi="Cambria Math"/>
-            </w:rPr>
-            <m:t>z</m:t>
+            <m:t>+1)=z</m:t>
           </m:r>
           <m:d>
             <m:dPr>
@@ -1746,16 +1731,7 @@
             <w:rPr>
               <w:rFonts w:ascii="Cambria Math" w:hAnsi="Cambria Math"/>
             </w:rPr>
-            <m:t>∙</m:t>
-          </m:r>
-          <m:r>
-            <m:rPr>
-              <m:sty m:val="p"/>
-            </m:rPr>
-            <w:rPr>
-              <w:rFonts w:ascii="Cambria Math" w:hAnsi="Cambria Math"/>
-            </w:rPr>
-            <m:t>∆</m:t>
+            <m:t>∙∆</m:t>
           </m:r>
           <m:r>
             <w:rPr>
@@ -1871,16 +1847,7 @@
             <w:rPr>
               <w:rFonts w:ascii="Cambria Math" w:hAnsi="Cambria Math"/>
             </w:rPr>
-            <m:t>∙</m:t>
-          </m:r>
-          <m:r>
-            <m:rPr>
-              <m:sty m:val="p"/>
-            </m:rPr>
-            <w:rPr>
-              <w:rFonts w:ascii="Cambria Math" w:hAnsi="Cambria Math"/>
-            </w:rPr>
-            <m:t>∆</m:t>
+            <m:t>∙∆</m:t>
           </m:r>
           <m:r>
             <w:rPr>
@@ -2041,8 +2008,11 @@
         <w:jc w:val="center"/>
       </w:pPr>
       <w:r>
+        <w:rPr>
+          <w:noProof/>
+        </w:rPr>
         <w:drawing>
-          <wp:inline distT="0" distB="0" distL="0" distR="0" wp14:anchorId="455A754C" wp14:editId="3A52ADAA">
+          <wp:inline distT="0" distB="0" distL="0" distR="0" wp14:anchorId="28A92636" wp14:editId="7C2BBC9B">
             <wp:extent cx="1701489" cy="1468120"/>
             <wp:effectExtent l="0" t="0" r="0" b="0"/>
             <wp:docPr id="13324" name="Picture 7" descr="Dibujo50"/>
@@ -2083,7 +2053,6 @@
                     <a:ln>
                       <a:noFill/>
                     </a:ln>
-                    <a:extLst/>
                   </pic:spPr>
                 </pic:pic>
               </a:graphicData>
@@ -4082,16 +4051,7 @@
             <w:rPr>
               <w:rFonts w:ascii="Cambria Math" w:hAnsi="Cambria Math"/>
             </w:rPr>
-            <m:t>∙</m:t>
-          </m:r>
-          <m:r>
-            <m:rPr>
-              <m:sty m:val="p"/>
-            </m:rPr>
-            <w:rPr>
-              <w:rFonts w:ascii="Cambria Math" w:hAnsi="Cambria Math"/>
-            </w:rPr>
-            <m:t>∆</m:t>
+            <m:t>∙∆</m:t>
           </m:r>
           <m:r>
             <w:rPr>
@@ -4337,16 +4297,7 @@
             <w:rPr>
               <w:rFonts w:ascii="Cambria Math" w:hAnsi="Cambria Math"/>
             </w:rPr>
-            <m:t>∙</m:t>
-          </m:r>
-          <m:r>
-            <m:rPr>
-              <m:sty m:val="p"/>
-            </m:rPr>
-            <w:rPr>
-              <w:rFonts w:ascii="Cambria Math" w:hAnsi="Cambria Math"/>
-            </w:rPr>
-            <m:t>∆</m:t>
+            <m:t>∙∆</m:t>
           </m:r>
           <m:r>
             <w:rPr>
@@ -4540,16 +4491,7 @@
             <w:rPr>
               <w:rFonts w:ascii="Cambria Math" w:hAnsi="Cambria Math"/>
             </w:rPr>
-            <m:t>∙</m:t>
-          </m:r>
-          <m:r>
-            <m:rPr>
-              <m:sty m:val="p"/>
-            </m:rPr>
-            <w:rPr>
-              <w:rFonts w:ascii="Cambria Math" w:hAnsi="Cambria Math"/>
-            </w:rPr>
-            <m:t>∆</m:t>
+            <m:t>∙∆</m:t>
           </m:r>
           <m:r>
             <w:rPr>
@@ -5075,12 +5017,10 @@
         <w:t xml:space="preserve">En nuestra aplicación tendremos botones con diversas funcionalidades como cambiar la cámara, añadir un circuito o guardar los cambios modificados. Éstos funcionan mediante un método que escuchará los eventos de </w:t>
       </w:r>
       <w:proofErr w:type="spellStart"/>
-      <w:proofErr w:type="gramStart"/>
       <w:r>
         <w:t>click</w:t>
       </w:r>
       <w:proofErr w:type="spellEnd"/>
-      <w:proofErr w:type="gramEnd"/>
       <w:r>
         <w:t xml:space="preserve"> en ellos, es decir, el método solo se ejecutará en el momento en el que se haga </w:t>
       </w:r>
@@ -5244,10 +5184,7 @@
         <w:jc w:val="both"/>
       </w:pPr>
       <w:r>
-        <w:t xml:space="preserve">Para visualizar gráficos renderizados por ordenador </w:t>
-      </w:r>
-      <w:r>
-        <w:t xml:space="preserve">tenemos la API </w:t>
+        <w:t xml:space="preserve">Para visualizar gráficos renderizados por ordenador tenemos la API </w:t>
       </w:r>
       <w:proofErr w:type="spellStart"/>
       <w:r>
@@ -5377,41 +5314,104 @@
         <w:ind w:firstLine="360"/>
         <w:jc w:val="both"/>
       </w:pPr>
-      <w:bookmarkStart w:id="0" w:name="_GoBack"/>
-      <w:r>
-        <w:t xml:space="preserve">En primer </w:t>
-      </w:r>
-      <w:proofErr w:type="gramStart"/>
-      <w:r>
-        <w:t>lugar</w:t>
-      </w:r>
-      <w:proofErr w:type="gramEnd"/>
-      <w:r>
-        <w:t xml:space="preserve"> hacer un repaso de las </w:t>
-      </w:r>
-      <w:r>
-        <w:t xml:space="preserve">diferentes </w:t>
+      <w:r>
+        <w:t xml:space="preserve">Para usar </w:t>
       </w:r>
       <w:proofErr w:type="spellStart"/>
       <w:r>
-        <w:t>APIs</w:t>
+        <w:t>WebGL</w:t>
       </w:r>
       <w:proofErr w:type="spellEnd"/>
       <w:r>
-        <w:t xml:space="preserve"> </w:t>
-      </w:r>
-      <w:r>
-        <w:t xml:space="preserve">disponibles </w:t>
-      </w:r>
-      <w:r>
-        <w:t xml:space="preserve">para </w:t>
-      </w:r>
-      <w:r>
-        <w:t xml:space="preserve">la visualización de </w:t>
-      </w:r>
-      <w:bookmarkEnd w:id="0"/>
-      <w:r>
-        <w:t>gráficos por computador.</w:t>
+        <w:t xml:space="preserve"> hay que utilizar un elemento </w:t>
+      </w:r>
+      <w:proofErr w:type="spellStart"/>
+      <w:r>
+        <w:t>canvas</w:t>
+      </w:r>
+      <w:proofErr w:type="spellEnd"/>
+      <w:r>
+        <w:t xml:space="preserve">. Este elemento lo inicializaremos desde </w:t>
+      </w:r>
+      <w:proofErr w:type="spellStart"/>
+      <w:r>
+        <w:t>javascript</w:t>
+      </w:r>
+      <w:proofErr w:type="spellEnd"/>
+      <w:r>
+        <w:t xml:space="preserve">, utilizando una función específica de </w:t>
+      </w:r>
+      <w:proofErr w:type="spellStart"/>
+      <w:r>
+        <w:t>WebGL</w:t>
+      </w:r>
+      <w:proofErr w:type="spellEnd"/>
+      <w:r>
+        <w:t xml:space="preserve"> (</w:t>
+      </w:r>
+      <w:proofErr w:type="spellStart"/>
+      <w:r>
+        <w:rPr>
+          <w:i/>
+          <w:iCs/>
+        </w:rPr>
+        <w:t>canvas.getContext</w:t>
+      </w:r>
+      <w:proofErr w:type="spellEnd"/>
+      <w:r>
+        <w:rPr>
+          <w:i/>
+          <w:iCs/>
+        </w:rPr>
+        <w:t>(“</w:t>
+      </w:r>
+      <w:proofErr w:type="spellStart"/>
+      <w:r>
+        <w:rPr>
+          <w:i/>
+          <w:iCs/>
+        </w:rPr>
+        <w:t>webgl</w:t>
+      </w:r>
+      <w:proofErr w:type="spellEnd"/>
+      <w:r>
+        <w:rPr>
+          <w:i/>
+          <w:iCs/>
+        </w:rPr>
+        <w:t>”)</w:t>
+      </w:r>
+      <w:r>
+        <w:t>). El valor resultante de esta función se lo asignaremos a una variable global (</w:t>
+      </w:r>
+      <w:r>
+        <w:rPr>
+          <w:i/>
+          <w:iCs/>
+        </w:rPr>
+        <w:t>“</w:t>
+      </w:r>
+      <w:proofErr w:type="spellStart"/>
+      <w:r>
+        <w:rPr>
+          <w:i/>
+          <w:iCs/>
+        </w:rPr>
+        <w:t>gl</w:t>
+      </w:r>
+      <w:proofErr w:type="spellEnd"/>
+      <w:r>
+        <w:rPr>
+          <w:i/>
+          <w:iCs/>
+        </w:rPr>
+        <w:t>”</w:t>
+      </w:r>
+      <w:r>
+        <w:t xml:space="preserve"> en nuestro caso</w:t>
+      </w:r>
+      <w:r>
+        <w:t>).</w:t>
       </w:r>
     </w:p>
     <w:p>
@@ -5420,88 +5420,41 @@
         <w:jc w:val="both"/>
       </w:pPr>
       <w:r>
-        <w:t xml:space="preserve">Posteriormente, </w:t>
-      </w:r>
-      <w:r>
-        <w:t xml:space="preserve">hacer una breve descripción de </w:t>
-      </w:r>
-      <w:r>
-        <w:t>la seleccionada (</w:t>
+        <w:t xml:space="preserve">La variable </w:t>
+      </w:r>
+      <w:r>
+        <w:rPr>
+          <w:i/>
+          <w:iCs/>
+        </w:rPr>
+        <w:t>“</w:t>
       </w:r>
       <w:proofErr w:type="spellStart"/>
       <w:r>
-        <w:t>Web</w:t>
-      </w:r>
-      <w:r>
-        <w:t>GL</w:t>
+        <w:rPr>
+          <w:i/>
+          <w:iCs/>
+        </w:rPr>
+        <w:t>gl</w:t>
       </w:r>
       <w:proofErr w:type="spellEnd"/>
       <w:r>
-        <w:t>)</w:t>
-      </w:r>
-      <w:r>
-        <w:t xml:space="preserve">, para que alguien que no tenga ni idea sepa por dónde van los </w:t>
-      </w:r>
-      <w:r>
-        <w:t>“</w:t>
-      </w:r>
-      <w:r>
-        <w:t>tiros</w:t>
-      </w:r>
-      <w:r>
+        <w:rPr>
+          <w:i/>
+          <w:iCs/>
+        </w:rPr>
         <w:t>”</w:t>
       </w:r>
       <w:r>
-        <w:t>. También se puede hablar algo de las diferente</w:t>
-      </w:r>
-      <w:r>
-        <w:t>s</w:t>
-      </w:r>
-      <w:r>
-        <w:t xml:space="preserve"> versiones existentes (</w:t>
-      </w:r>
-      <w:r>
-        <w:t>webgl1, webgl2, experimental</w:t>
-      </w:r>
-      <w:r>
-        <w:t>).</w:t>
-      </w:r>
-    </w:p>
-    <w:p>
-      <w:pPr>
-        <w:ind w:firstLine="360"/>
-        <w:jc w:val="both"/>
-      </w:pPr>
-      <w:r>
-        <w:t xml:space="preserve">Finalmente, explicar cómo se integra </w:t>
+        <w:t xml:space="preserve"> será aquella que utilizaremos para todas las funciones que conlleven un pintado o renderizado de elementos. Con ella podremos determinar los </w:t>
       </w:r>
       <w:proofErr w:type="spellStart"/>
       <w:r>
-        <w:t>Web</w:t>
-      </w:r>
-      <w:r>
-        <w:t>GL</w:t>
+        <w:t>shaders</w:t>
       </w:r>
       <w:proofErr w:type="spellEnd"/>
       <w:r>
-        <w:t xml:space="preserve"> dentro de</w:t>
-      </w:r>
-      <w:r>
-        <w:t xml:space="preserve"> una web</w:t>
-      </w:r>
-      <w:r>
-        <w:t xml:space="preserve"> (</w:t>
-      </w:r>
-      <w:r>
-        <w:t xml:space="preserve">elemento </w:t>
-      </w:r>
-      <w:proofErr w:type="spellStart"/>
-      <w:r>
-        <w:t>canvas</w:t>
-      </w:r>
-      <w:proofErr w:type="spellEnd"/>
-      <w:r>
-        <w:t>).</w:t>
+        <w:t xml:space="preserve"> que vamos a utilizar y asignar toda la configuración necesaria. También podremos crear buffers donde guardaremos los objetos completos que usaremos para formar los escenarios, por ejemplo, un cubo, un cilindro o una esfera.</w:t>
       </w:r>
     </w:p>
     <w:p>
@@ -5516,14 +5469,46 @@
           <w:b/>
         </w:rPr>
       </w:pPr>
+      <w:r>
+        <w:rPr>
+          <w:b/>
+        </w:rPr>
+        <w:t>GitHub</w:t>
+      </w:r>
+    </w:p>
+    <w:p>
+      <w:pPr>
+        <w:ind w:firstLine="360"/>
+        <w:jc w:val="both"/>
+      </w:pPr>
+      <w:r>
+        <w:t>En un principio, utilizamos Dropbox para almacenar y tener el código subido a la nube. Esto no nos era suficiente, ya que no podíamos llevar un control exhaustivo del código, ni tener diferentes versiones de la aplicación.</w:t>
+      </w:r>
+    </w:p>
+    <w:p>
+      <w:pPr>
+        <w:ind w:firstLine="360"/>
+        <w:jc w:val="both"/>
+      </w:pPr>
+      <w:r>
+        <w:t xml:space="preserve">Debido a esto, comenzamos a utilizar </w:t>
+      </w:r>
       <w:proofErr w:type="spellStart"/>
       <w:r>
-        <w:rPr>
-          <w:b/>
-        </w:rPr>
-        <w:t>glMatrix</w:t>
+        <w:t>Github</w:t>
       </w:r>
       <w:proofErr w:type="spellEnd"/>
+      <w:r>
+        <w:t xml:space="preserve">, que es un sistema de control de versiones que está en la nube (nos permite tener el código en todo momento). Mediante </w:t>
+      </w:r>
+      <w:proofErr w:type="spellStart"/>
+      <w:r>
+        <w:t>Github</w:t>
+      </w:r>
+      <w:proofErr w:type="spellEnd"/>
+      <w:r>
+        <w:t>, podemos tener el registro de cambios que realizamos en nuestro código.</w:t>
+      </w:r>
     </w:p>
     <w:p>
       <w:pPr>
@@ -5531,67 +5516,27 @@
         <w:jc w:val="both"/>
       </w:pPr>
       <w:r>
-        <w:t>En primer lugar, debes justificar la necesidad de una librería para el manejo de matrices con las que llevar la posta a cada una de las coordenadas.</w:t>
-      </w:r>
-    </w:p>
-    <w:p>
-      <w:pPr>
-        <w:ind w:firstLine="360"/>
-        <w:jc w:val="both"/>
-      </w:pPr>
-      <w:r>
-        <w:t xml:space="preserve">Tras repasar las distintas posibilidades, justificar por qué has escogido </w:t>
+        <w:t>Además de llevar el registro de cambios, podemos utilizar diferentes ramas para experimentar con GitHub,</w:t>
+      </w:r>
+      <w:r>
+        <w:t xml:space="preserve"> por ejemplo, </w:t>
+      </w:r>
+      <w:r>
+        <w:t>para</w:t>
+      </w:r>
+      <w:r>
+        <w:t xml:space="preserve"> cambiar el sistema de </w:t>
       </w:r>
       <w:proofErr w:type="spellStart"/>
       <w:r>
-        <w:t>glMatrix</w:t>
+        <w:t>shaders</w:t>
       </w:r>
       <w:proofErr w:type="spellEnd"/>
       <w:r>
-        <w:t xml:space="preserve"> y hacer una b</w:t>
-      </w:r>
-      <w:r>
-        <w:t xml:space="preserve">reve descripción de la </w:t>
-      </w:r>
-      <w:r>
-        <w:t xml:space="preserve">misma indicando cómo </w:t>
-      </w:r>
-      <w:r>
-        <w:t>la integras en el trabajo (para qué la usas</w:t>
-      </w:r>
-      <w:r>
-        <w:t>, si sustituye a la pila, si solo la usas para seguir la posta a las coordenadas de los sensores a la hora de hacer la colisión, etc…</w:t>
-      </w:r>
-      <w:r>
-        <w:t>).</w:t>
-      </w:r>
-    </w:p>
-    <w:p>
-      <w:pPr>
-        <w:pStyle w:val="Ttulo2"/>
-        <w:numPr>
-          <w:ilvl w:val="0"/>
-          <w:numId w:val="25"/>
-        </w:numPr>
-        <w:spacing w:before="100" w:beforeAutospacing="1" w:line="360" w:lineRule="auto"/>
-        <w:rPr>
-          <w:b/>
-        </w:rPr>
-      </w:pPr>
-      <w:r>
-        <w:rPr>
-          <w:b/>
-        </w:rPr>
-        <w:t>GitHub</w:t>
-      </w:r>
-    </w:p>
-    <w:p>
-      <w:pPr>
-        <w:ind w:firstLine="360"/>
-        <w:jc w:val="both"/>
-      </w:pPr>
-      <w:r>
-        <w:t>Utilización de GitHub como sistema de control de versiones utilizado en el transcurso del desarrollo del proyecto.</w:t>
+        <w:t>.</w:t>
+      </w:r>
+      <w:r>
+        <w:t xml:space="preserve"> </w:t>
       </w:r>
     </w:p>
     <w:p>
@@ -5625,6 +5570,41 @@
         </w:rPr>
         <w:lastRenderedPageBreak/>
         <w:t>Descripción de la aplicación</w:t>
+      </w:r>
+    </w:p>
+    <w:p>
+      <w:pPr>
+        <w:ind w:firstLine="360"/>
+        <w:jc w:val="both"/>
+      </w:pPr>
+    </w:p>
+    <w:p>
+      <w:pPr>
+        <w:ind w:firstLine="360"/>
+        <w:jc w:val="both"/>
+        <w:rPr>
+          <w:bCs/>
+        </w:rPr>
+      </w:pPr>
+      <w:r>
+        <w:rPr>
+          <w:bCs/>
+        </w:rPr>
+        <w:t xml:space="preserve">En la aplicación podemos observar tres zonas importantes: </w:t>
+      </w:r>
+      <w:proofErr w:type="spellStart"/>
+      <w:r>
+        <w:rPr>
+          <w:bCs/>
+        </w:rPr>
+        <w:t>Viewport</w:t>
+      </w:r>
+      <w:proofErr w:type="spellEnd"/>
+      <w:r>
+        <w:rPr>
+          <w:bCs/>
+        </w:rPr>
+        <w:t>, campos de entrada de datos y la zona de información</w:t>
       </w:r>
     </w:p>
     <w:p>
@@ -5660,6 +5640,638 @@
         <w:jc w:val="both"/>
       </w:pPr>
       <w:r>
+        <w:t xml:space="preserve">En la izquierda podemos observar el </w:t>
+      </w:r>
+      <w:proofErr w:type="spellStart"/>
+      <w:r>
+        <w:t>canvas</w:t>
+      </w:r>
+      <w:proofErr w:type="spellEnd"/>
+      <w:r>
+        <w:t xml:space="preserve">, donde </w:t>
+      </w:r>
+      <w:r>
+        <w:t>podemos observar a nuestro robot. En un inicio el robot estará sobre una superficie gris, para poder ver bien el movimiento y las iluminaciones sobre el coche.</w:t>
+      </w:r>
+    </w:p>
+    <w:p>
+      <w:pPr>
+        <w:ind w:firstLine="360"/>
+        <w:jc w:val="both"/>
+      </w:pPr>
+      <w:r>
+        <w:t xml:space="preserve">Al comienzo, la cámara estará en </w:t>
+      </w:r>
+      <w:r>
+        <w:t>centrada en el coche en cualquier modo: “Automática”, “Ortográfica” o “Siguiendo”</w:t>
+      </w:r>
+      <w:r>
+        <w:t xml:space="preserve"> (</w:t>
+      </w:r>
+      <w:r>
+        <w:t>Ilustraciones</w:t>
+      </w:r>
+      <w:r>
+        <w:t xml:space="preserve"> 1, 2 y 3)</w:t>
+      </w:r>
+      <w:r>
+        <w:t xml:space="preserve">. </w:t>
+      </w:r>
+    </w:p>
+    <w:p>
+      <w:pPr>
+        <w:keepNext/>
+        <w:ind w:firstLine="360"/>
+        <w:jc w:val="both"/>
+      </w:pPr>
+      <w:r>
+        <w:rPr>
+          <w:noProof/>
+        </w:rPr>
+        <w:drawing>
+          <wp:inline distT="0" distB="0" distL="0" distR="0" wp14:anchorId="6009E210" wp14:editId="45D79B0F">
+            <wp:extent cx="4838700" cy="3152775"/>
+            <wp:effectExtent l="0" t="0" r="0" b="9525"/>
+            <wp:docPr id="1" name="Imagen 1"/>
+            <wp:cNvGraphicFramePr>
+              <a:graphicFrameLocks xmlns:a="http://schemas.openxmlformats.org/drawingml/2006/main" noChangeAspect="1"/>
+            </wp:cNvGraphicFramePr>
+            <a:graphic xmlns:a="http://schemas.openxmlformats.org/drawingml/2006/main">
+              <a:graphicData uri="http://schemas.openxmlformats.org/drawingml/2006/picture">
+                <pic:pic xmlns:pic="http://schemas.openxmlformats.org/drawingml/2006/picture">
+                  <pic:nvPicPr>
+                    <pic:cNvPr id="1" name=""/>
+                    <pic:cNvPicPr/>
+                  </pic:nvPicPr>
+                  <pic:blipFill rotWithShape="1">
+                    <a:blip r:embed="rId10"/>
+                    <a:srcRect l="1235" t="1396" r="9161" b="6111"/>
+                    <a:stretch/>
+                  </pic:blipFill>
+                  <pic:spPr bwMode="auto">
+                    <a:xfrm>
+                      <a:off x="0" y="0"/>
+                      <a:ext cx="4838700" cy="3152775"/>
+                    </a:xfrm>
+                    <a:prstGeom prst="rect">
+                      <a:avLst/>
+                    </a:prstGeom>
+                    <a:ln>
+                      <a:noFill/>
+                    </a:ln>
+                    <a:extLst>
+                      <a:ext uri="{53640926-AAD7-44D8-BBD7-CCE9431645EC}">
+                        <a14:shadowObscured xmlns:a14="http://schemas.microsoft.com/office/drawing/2010/main"/>
+                      </a:ext>
+                    </a:extLst>
+                  </pic:spPr>
+                </pic:pic>
+              </a:graphicData>
+            </a:graphic>
+          </wp:inline>
+        </w:drawing>
+      </w:r>
+    </w:p>
+    <w:p>
+      <w:pPr>
+        <w:pStyle w:val="Descripcin"/>
+        <w:jc w:val="center"/>
+      </w:pPr>
+      <w:r>
+        <w:rPr>
+          <w:i w:val="0"/>
+          <w:iCs w:val="0"/>
+        </w:rPr>
+        <w:fldChar w:fldCharType="begin"/>
+      </w:r>
+      <w:r>
+        <w:rPr>
+          <w:i w:val="0"/>
+          <w:iCs w:val="0"/>
+        </w:rPr>
+        <w:instrText xml:space="preserve"> SEQ Ilustración \* ARABIC </w:instrText>
+      </w:r>
+      <w:r>
+        <w:rPr>
+          <w:i w:val="0"/>
+          <w:iCs w:val="0"/>
+        </w:rPr>
+        <w:fldChar w:fldCharType="separate"/>
+      </w:r>
+      <w:r>
+        <w:rPr>
+          <w:i w:val="0"/>
+          <w:iCs w:val="0"/>
+          <w:noProof/>
+        </w:rPr>
+        <w:t>1</w:t>
+      </w:r>
+      <w:r>
+        <w:rPr>
+          <w:i w:val="0"/>
+          <w:iCs w:val="0"/>
+        </w:rPr>
+        <w:fldChar w:fldCharType="end"/>
+      </w:r>
+      <w:r>
+        <w:t>. Cámara Automática</w:t>
+      </w:r>
+    </w:p>
+    <w:p>
+      <w:pPr>
+        <w:keepNext/>
+        <w:jc w:val="center"/>
+      </w:pPr>
+      <w:r>
+        <w:rPr>
+          <w:noProof/>
+        </w:rPr>
+        <w:lastRenderedPageBreak/>
+        <w:drawing>
+          <wp:inline distT="0" distB="0" distL="0" distR="0" wp14:anchorId="5A876CE0" wp14:editId="36D8A924">
+            <wp:extent cx="4734000" cy="3153600"/>
+            <wp:effectExtent l="0" t="0" r="0" b="8890"/>
+            <wp:docPr id="2" name="Imagen 2"/>
+            <wp:cNvGraphicFramePr>
+              <a:graphicFrameLocks xmlns:a="http://schemas.openxmlformats.org/drawingml/2006/main" noChangeAspect="1"/>
+            </wp:cNvGraphicFramePr>
+            <a:graphic xmlns:a="http://schemas.openxmlformats.org/drawingml/2006/main">
+              <a:graphicData uri="http://schemas.openxmlformats.org/drawingml/2006/picture">
+                <pic:pic xmlns:pic="http://schemas.openxmlformats.org/drawingml/2006/picture">
+                  <pic:nvPicPr>
+                    <pic:cNvPr id="1" name=""/>
+                    <pic:cNvPicPr/>
+                  </pic:nvPicPr>
+                  <pic:blipFill>
+                    <a:blip r:embed="rId11"/>
+                    <a:stretch>
+                      <a:fillRect/>
+                    </a:stretch>
+                  </pic:blipFill>
+                  <pic:spPr>
+                    <a:xfrm>
+                      <a:off x="0" y="0"/>
+                      <a:ext cx="4734000" cy="3153600"/>
+                    </a:xfrm>
+                    <a:prstGeom prst="rect">
+                      <a:avLst/>
+                    </a:prstGeom>
+                  </pic:spPr>
+                </pic:pic>
+              </a:graphicData>
+            </a:graphic>
+          </wp:inline>
+        </w:drawing>
+      </w:r>
+    </w:p>
+    <w:p>
+      <w:pPr>
+        <w:pStyle w:val="Descripcin"/>
+        <w:jc w:val="center"/>
+      </w:pPr>
+      <w:fldSimple w:instr=" SEQ Ilustración \* ARABIC ">
+        <w:r>
+          <w:rPr>
+            <w:noProof/>
+          </w:rPr>
+          <w:t>2</w:t>
+        </w:r>
+      </w:fldSimple>
+      <w:r>
+        <w:t>. Cámara Ortográfica</w:t>
+      </w:r>
+    </w:p>
+    <w:p>
+      <w:pPr>
+        <w:keepNext/>
+        <w:jc w:val="center"/>
+      </w:pPr>
+      <w:r>
+        <w:rPr>
+          <w:noProof/>
+        </w:rPr>
+        <w:drawing>
+          <wp:inline distT="0" distB="0" distL="0" distR="0" wp14:anchorId="71D430AA" wp14:editId="19C885EF">
+            <wp:extent cx="4726800" cy="3153600"/>
+            <wp:effectExtent l="0" t="0" r="0" b="8890"/>
+            <wp:docPr id="3" name="Imagen 3"/>
+            <wp:cNvGraphicFramePr>
+              <a:graphicFrameLocks xmlns:a="http://schemas.openxmlformats.org/drawingml/2006/main" noChangeAspect="1"/>
+            </wp:cNvGraphicFramePr>
+            <a:graphic xmlns:a="http://schemas.openxmlformats.org/drawingml/2006/main">
+              <a:graphicData uri="http://schemas.openxmlformats.org/drawingml/2006/picture">
+                <pic:pic xmlns:pic="http://schemas.openxmlformats.org/drawingml/2006/picture">
+                  <pic:nvPicPr>
+                    <pic:cNvPr id="1" name=""/>
+                    <pic:cNvPicPr/>
+                  </pic:nvPicPr>
+                  <pic:blipFill>
+                    <a:blip r:embed="rId12"/>
+                    <a:stretch>
+                      <a:fillRect/>
+                    </a:stretch>
+                  </pic:blipFill>
+                  <pic:spPr>
+                    <a:xfrm>
+                      <a:off x="0" y="0"/>
+                      <a:ext cx="4726800" cy="3153600"/>
+                    </a:xfrm>
+                    <a:prstGeom prst="rect">
+                      <a:avLst/>
+                    </a:prstGeom>
+                  </pic:spPr>
+                </pic:pic>
+              </a:graphicData>
+            </a:graphic>
+          </wp:inline>
+        </w:drawing>
+      </w:r>
+    </w:p>
+    <w:p>
+      <w:pPr>
+        <w:pStyle w:val="Descripcin"/>
+        <w:jc w:val="center"/>
+      </w:pPr>
+      <w:fldSimple w:instr=" SEQ Ilustración \* ARABIC ">
+        <w:r>
+          <w:rPr>
+            <w:noProof/>
+          </w:rPr>
+          <w:t>3</w:t>
+        </w:r>
+      </w:fldSimple>
+      <w:r>
+        <w:t>. Cámara Siguiendo</w:t>
+      </w:r>
+    </w:p>
+    <w:p>
+      <w:pPr>
+        <w:ind w:firstLine="360"/>
+      </w:pPr>
+      <w:r>
+        <w:t>En el momento en el que añadamos un circuito los modos de cámara “Automática” y “Ortográfica” estarán centradas en el punto central del circuito</w:t>
+      </w:r>
+      <w:r>
+        <w:t xml:space="preserve"> (Ilustraciones 4, 5 y 6)</w:t>
+      </w:r>
+      <w:r>
+        <w:t>.</w:t>
+      </w:r>
+    </w:p>
+    <w:p>
+      <w:pPr>
+        <w:ind w:firstLine="360"/>
+        <w:jc w:val="center"/>
+      </w:pPr>
+      <w:r>
+        <w:rPr>
+          <w:noProof/>
+        </w:rPr>
+        <w:lastRenderedPageBreak/>
+        <w:drawing>
+          <wp:inline distT="0" distB="0" distL="0" distR="0" wp14:anchorId="19AF25B5" wp14:editId="3BA3CCF3">
+            <wp:extent cx="4791600" cy="3153600"/>
+            <wp:effectExtent l="0" t="0" r="9525" b="8890"/>
+            <wp:docPr id="4" name="Imagen 4"/>
+            <wp:cNvGraphicFramePr>
+              <a:graphicFrameLocks xmlns:a="http://schemas.openxmlformats.org/drawingml/2006/main" noChangeAspect="1"/>
+            </wp:cNvGraphicFramePr>
+            <a:graphic xmlns:a="http://schemas.openxmlformats.org/drawingml/2006/main">
+              <a:graphicData uri="http://schemas.openxmlformats.org/drawingml/2006/picture">
+                <pic:pic xmlns:pic="http://schemas.openxmlformats.org/drawingml/2006/picture">
+                  <pic:nvPicPr>
+                    <pic:cNvPr id="1" name=""/>
+                    <pic:cNvPicPr/>
+                  </pic:nvPicPr>
+                  <pic:blipFill>
+                    <a:blip r:embed="rId13"/>
+                    <a:stretch>
+                      <a:fillRect/>
+                    </a:stretch>
+                  </pic:blipFill>
+                  <pic:spPr>
+                    <a:xfrm>
+                      <a:off x="0" y="0"/>
+                      <a:ext cx="4791600" cy="3153600"/>
+                    </a:xfrm>
+                    <a:prstGeom prst="rect">
+                      <a:avLst/>
+                    </a:prstGeom>
+                  </pic:spPr>
+                </pic:pic>
+              </a:graphicData>
+            </a:graphic>
+          </wp:inline>
+        </w:drawing>
+      </w:r>
+    </w:p>
+    <w:p>
+      <w:pPr>
+        <w:pStyle w:val="Descripcin"/>
+        <w:jc w:val="center"/>
+      </w:pPr>
+      <w:fldSimple w:instr=" SEQ Ilustración \* ARABIC ">
+        <w:r>
+          <w:rPr>
+            <w:noProof/>
+          </w:rPr>
+          <w:t>4</w:t>
+        </w:r>
+      </w:fldSimple>
+      <w:r>
+        <w:t>. Cámara automática centrad</w:t>
+      </w:r>
+      <w:r>
+        <w:t>a</w:t>
+      </w:r>
+    </w:p>
+    <w:p/>
+    <w:p/>
+    <w:p>
+      <w:pPr>
+        <w:ind w:firstLine="360"/>
+        <w:jc w:val="center"/>
+      </w:pPr>
+      <w:r>
+        <w:rPr>
+          <w:noProof/>
+        </w:rPr>
+        <w:drawing>
+          <wp:inline distT="0" distB="0" distL="0" distR="0" wp14:anchorId="7C902DFF" wp14:editId="42419CBA">
+            <wp:extent cx="4791600" cy="3092400"/>
+            <wp:effectExtent l="0" t="0" r="0" b="0"/>
+            <wp:docPr id="5" name="Imagen 5"/>
+            <wp:cNvGraphicFramePr>
+              <a:graphicFrameLocks xmlns:a="http://schemas.openxmlformats.org/drawingml/2006/main" noChangeAspect="1"/>
+            </wp:cNvGraphicFramePr>
+            <a:graphic xmlns:a="http://schemas.openxmlformats.org/drawingml/2006/main">
+              <a:graphicData uri="http://schemas.openxmlformats.org/drawingml/2006/picture">
+                <pic:pic xmlns:pic="http://schemas.openxmlformats.org/drawingml/2006/picture">
+                  <pic:nvPicPr>
+                    <pic:cNvPr id="1" name=""/>
+                    <pic:cNvPicPr/>
+                  </pic:nvPicPr>
+                  <pic:blipFill>
+                    <a:blip r:embed="rId14">
+                      <a:extLst>
+                        <a:ext uri="{28A0092B-C50C-407E-A947-70E740481C1C}">
+                          <a14:useLocalDpi xmlns:a14="http://schemas.microsoft.com/office/drawing/2010/main" val="0"/>
+                        </a:ext>
+                      </a:extLst>
+                    </a:blip>
+                    <a:stretch>
+                      <a:fillRect/>
+                    </a:stretch>
+                  </pic:blipFill>
+                  <pic:spPr>
+                    <a:xfrm>
+                      <a:off x="0" y="0"/>
+                      <a:ext cx="4791600" cy="3092400"/>
+                    </a:xfrm>
+                    <a:prstGeom prst="rect">
+                      <a:avLst/>
+                    </a:prstGeom>
+                  </pic:spPr>
+                </pic:pic>
+              </a:graphicData>
+            </a:graphic>
+          </wp:inline>
+        </w:drawing>
+      </w:r>
+    </w:p>
+    <w:p>
+      <w:pPr>
+        <w:pStyle w:val="Descripcin"/>
+      </w:pPr>
+    </w:p>
+    <w:p>
+      <w:pPr>
+        <w:pStyle w:val="Descripcin"/>
+        <w:jc w:val="center"/>
+      </w:pPr>
+      <w:fldSimple w:instr=" SEQ Ilustración \* ARABIC ">
+        <w:r>
+          <w:rPr>
+            <w:noProof/>
+          </w:rPr>
+          <w:t>5</w:t>
+        </w:r>
+      </w:fldSimple>
+      <w:r>
+        <w:t>. Cámara Ortográfica Centrada</w:t>
+      </w:r>
+    </w:p>
+    <w:p>
+      <w:pPr>
+        <w:keepNext/>
+        <w:jc w:val="center"/>
+      </w:pPr>
+      <w:r>
+        <w:rPr>
+          <w:noProof/>
+        </w:rPr>
+        <w:lastRenderedPageBreak/>
+        <w:drawing>
+          <wp:inline distT="0" distB="0" distL="0" distR="0" wp14:anchorId="51BE3977" wp14:editId="09AF7814">
+            <wp:extent cx="4791600" cy="3211200"/>
+            <wp:effectExtent l="0" t="0" r="9525" b="8255"/>
+            <wp:docPr id="6" name="Imagen 6"/>
+            <wp:cNvGraphicFramePr>
+              <a:graphicFrameLocks xmlns:a="http://schemas.openxmlformats.org/drawingml/2006/main" noChangeAspect="1"/>
+            </wp:cNvGraphicFramePr>
+            <a:graphic xmlns:a="http://schemas.openxmlformats.org/drawingml/2006/main">
+              <a:graphicData uri="http://schemas.openxmlformats.org/drawingml/2006/picture">
+                <pic:pic xmlns:pic="http://schemas.openxmlformats.org/drawingml/2006/picture">
+                  <pic:nvPicPr>
+                    <pic:cNvPr id="1" name=""/>
+                    <pic:cNvPicPr/>
+                  </pic:nvPicPr>
+                  <pic:blipFill>
+                    <a:blip r:embed="rId15"/>
+                    <a:stretch>
+                      <a:fillRect/>
+                    </a:stretch>
+                  </pic:blipFill>
+                  <pic:spPr>
+                    <a:xfrm>
+                      <a:off x="0" y="0"/>
+                      <a:ext cx="4791600" cy="3211200"/>
+                    </a:xfrm>
+                    <a:prstGeom prst="rect">
+                      <a:avLst/>
+                    </a:prstGeom>
+                  </pic:spPr>
+                </pic:pic>
+              </a:graphicData>
+            </a:graphic>
+          </wp:inline>
+        </w:drawing>
+      </w:r>
+    </w:p>
+    <w:p>
+      <w:pPr>
+        <w:pStyle w:val="Descripcin"/>
+        <w:jc w:val="center"/>
+      </w:pPr>
+      <w:fldSimple w:instr=" SEQ Ilustración \* ARABIC ">
+        <w:r>
+          <w:rPr>
+            <w:noProof/>
+          </w:rPr>
+          <w:t>6</w:t>
+        </w:r>
+      </w:fldSimple>
+      <w:r>
+        <w:t>. Cámara Siguiendo con circuito</w:t>
+      </w:r>
+    </w:p>
+    <w:p/>
+    <w:p>
+      <w:pPr>
+        <w:ind w:firstLine="360"/>
+        <w:jc w:val="both"/>
+      </w:pPr>
+      <w:r>
+        <w:t xml:space="preserve">Podemos realizar varias acciones con el teclado y ratón sobre el </w:t>
+      </w:r>
+      <w:proofErr w:type="spellStart"/>
+      <w:r>
+        <w:t>canvas</w:t>
+      </w:r>
+      <w:proofErr w:type="spellEnd"/>
+      <w:r>
+        <w:t>:</w:t>
+      </w:r>
+    </w:p>
+    <w:p>
+      <w:pPr>
+        <w:pStyle w:val="Prrafodelista"/>
+        <w:numPr>
+          <w:ilvl w:val="0"/>
+          <w:numId w:val="45"/>
+        </w:numPr>
+        <w:jc w:val="both"/>
+      </w:pPr>
+      <w:r>
+        <w:t xml:space="preserve">Si hacemos </w:t>
+      </w:r>
+      <w:proofErr w:type="spellStart"/>
+      <w:r>
+        <w:t>click</w:t>
+      </w:r>
+      <w:proofErr w:type="spellEnd"/>
+      <w:r>
+        <w:t xml:space="preserve"> izquierdo sobre el </w:t>
+      </w:r>
+      <w:proofErr w:type="spellStart"/>
+      <w:r>
+        <w:t>canvas</w:t>
+      </w:r>
+      <w:proofErr w:type="spellEnd"/>
+      <w:r>
+        <w:t xml:space="preserve"> y arrastramos con el ratón podemos girar la cámara dependiendo del modo que tengamos activado. </w:t>
+      </w:r>
+    </w:p>
+    <w:p>
+      <w:pPr>
+        <w:pStyle w:val="Prrafodelista"/>
+        <w:numPr>
+          <w:ilvl w:val="0"/>
+          <w:numId w:val="45"/>
+        </w:numPr>
+        <w:jc w:val="both"/>
+      </w:pPr>
+      <w:r>
+        <w:t>Podemos aumentar y disminuir la velocidad con las teclas “</w:t>
+      </w:r>
+      <w:r>
+        <w:rPr>
+          <w:i/>
+          <w:iCs/>
+        </w:rPr>
+        <w:t>W</w:t>
+      </w:r>
+      <w:r>
+        <w:t>” (Aumentar velocidad) y “</w:t>
+      </w:r>
+      <w:r>
+        <w:rPr>
+          <w:i/>
+          <w:iCs/>
+        </w:rPr>
+        <w:t>S</w:t>
+      </w:r>
+      <w:r>
+        <w:t>” (Disminuir velocidad)</w:t>
+      </w:r>
+      <w:r>
+        <w:t>.</w:t>
+      </w:r>
+    </w:p>
+    <w:p>
+      <w:pPr>
+        <w:pStyle w:val="Prrafodelista"/>
+        <w:numPr>
+          <w:ilvl w:val="0"/>
+          <w:numId w:val="45"/>
+        </w:numPr>
+        <w:jc w:val="both"/>
+      </w:pPr>
+      <w:r>
+        <w:t xml:space="preserve">Podemos girar el </w:t>
+      </w:r>
+      <w:r>
+        <w:t>robot manualmente con las teclas “</w:t>
+      </w:r>
+      <w:r>
+        <w:rPr>
+          <w:i/>
+          <w:iCs/>
+        </w:rPr>
+        <w:t>D</w:t>
+      </w:r>
+      <w:r>
+        <w:t>” (Derecha) y “</w:t>
+      </w:r>
+      <w:r>
+        <w:rPr>
+          <w:i/>
+          <w:iCs/>
+        </w:rPr>
+        <w:t>A</w:t>
+      </w:r>
+      <w:r>
+        <w:t>” (Izquierda).</w:t>
+      </w:r>
+    </w:p>
+    <w:p>
+      <w:pPr>
+        <w:pStyle w:val="Prrafodelista"/>
+        <w:numPr>
+          <w:ilvl w:val="0"/>
+          <w:numId w:val="45"/>
+        </w:numPr>
+        <w:jc w:val="both"/>
+      </w:pPr>
+      <w:r>
+        <w:t>También podemos hacer zoom con la rueda del ratón.</w:t>
+      </w:r>
+    </w:p>
+    <w:p>
+      <w:pPr>
+        <w:ind w:left="360"/>
+        <w:jc w:val="both"/>
+      </w:pPr>
+      <w:r>
+        <w:t xml:space="preserve"> </w:t>
+      </w:r>
+    </w:p>
+    <w:p>
+      <w:pPr>
+        <w:ind w:firstLine="360"/>
+        <w:jc w:val="both"/>
+      </w:pPr>
+      <w:r>
         <w:t>Descripción de la parte izquierda de la aplicación (</w:t>
       </w:r>
       <w:proofErr w:type="spellStart"/>
@@ -5668,7 +6280,21 @@
       </w:r>
       <w:proofErr w:type="spellEnd"/>
       <w:r>
-        <w:t>), explicando cómo se ubican los diferentes elementos en la escena (centrado el circuito en el origen y posición de la cámara en sus diferentes vistas de acuerdo a los dos modelos de proyección).</w:t>
+        <w:t xml:space="preserve">), explicando cómo se ubican los diferentes elementos en la </w:t>
+      </w:r>
+      <w:bookmarkStart w:id="0" w:name="_Hlk19718493"/>
+      <w:r>
+        <w:t xml:space="preserve">escena </w:t>
+      </w:r>
+      <w:bookmarkEnd w:id="0"/>
+      <w:r>
+        <w:t xml:space="preserve">(centrado el circuito en el origen y posición de la cámara en sus diferentes vistas </w:t>
+      </w:r>
+      <w:r>
+        <w:t>de acuerdo con</w:t>
+      </w:r>
+      <w:r>
+        <w:t xml:space="preserve"> los dos modelos de proyección).</w:t>
       </w:r>
     </w:p>
     <w:p>
@@ -5720,6 +6346,17 @@
         <w:jc w:val="both"/>
       </w:pPr>
       <w:r>
+        <w:t xml:space="preserve">En nuestra zona derecha podemos observar distintos campos editables. Éstos campos nos determinarán </w:t>
+      </w:r>
+      <w:bookmarkStart w:id="1" w:name="_GoBack"/>
+      <w:bookmarkEnd w:id="1"/>
+    </w:p>
+    <w:p>
+      <w:pPr>
+        <w:ind w:firstLine="360"/>
+        <w:jc w:val="both"/>
+      </w:pPr>
+      <w:r>
         <w:t xml:space="preserve">Descripción de la parte </w:t>
       </w:r>
       <w:r>
@@ -5745,6 +6382,7 @@
         <w:rPr>
           <w:b/>
         </w:rPr>
+        <w:lastRenderedPageBreak/>
         <w:t>Casos de uso</w:t>
       </w:r>
     </w:p>
@@ -5914,7 +6552,7 @@
         </w:numPr>
         <w:jc w:val="both"/>
       </w:pPr>
-      <w:hyperlink r:id="rId10" w:history="1">
+      <w:hyperlink r:id="rId16" w:history="1">
         <w:r>
           <w:rPr>
             <w:rStyle w:val="Hipervnculo"/>
@@ -5932,7 +6570,7 @@
         </w:numPr>
         <w:jc w:val="both"/>
       </w:pPr>
-      <w:hyperlink r:id="rId11" w:history="1">
+      <w:hyperlink r:id="rId17" w:history="1">
         <w:r>
           <w:rPr>
             <w:rStyle w:val="Hipervnculo"/>
@@ -5953,7 +6591,7 @@
         </w:numPr>
         <w:jc w:val="both"/>
       </w:pPr>
-      <w:hyperlink r:id="rId12" w:history="1">
+      <w:hyperlink r:id="rId18" w:history="1">
         <w:r>
           <w:rPr>
             <w:rStyle w:val="Hipervnculo"/>
@@ -5974,7 +6612,7 @@
         </w:numPr>
         <w:jc w:val="both"/>
       </w:pPr>
-      <w:hyperlink r:id="rId13" w:history="1">
+      <w:hyperlink r:id="rId19" w:history="1">
         <w:r>
           <w:rPr>
             <w:rStyle w:val="Hipervnculo"/>
@@ -5995,7 +6633,7 @@
         </w:numPr>
         <w:jc w:val="both"/>
       </w:pPr>
-      <w:hyperlink r:id="rId14" w:history="1">
+      <w:hyperlink r:id="rId20" w:history="1">
         <w:r>
           <w:rPr>
             <w:rStyle w:val="Hipervnculo"/>
@@ -6016,7 +6654,7 @@
         </w:numPr>
         <w:jc w:val="both"/>
       </w:pPr>
-      <w:hyperlink r:id="rId15" w:history="1">
+      <w:hyperlink r:id="rId21" w:history="1">
         <w:r>
           <w:rPr>
             <w:rStyle w:val="Hipervnculo"/>
@@ -6232,6 +6870,118 @@
     </w:lvl>
   </w:abstractNum>
   <w:abstractNum w:abstractNumId="1" w15:restartNumberingAfterBreak="0">
+    <w:nsid w:val="0E382C72"/>
+    <w:multiLevelType w:val="hybridMultilevel"/>
+    <w:tmpl w:val="D100ADD8"/>
+    <w:lvl w:ilvl="0" w:tplc="536A81FA">
+      <w:numFmt w:val="bullet"/>
+      <w:lvlText w:val="-"/>
+      <w:lvlJc w:val="left"/>
+      <w:pPr>
+        <w:ind w:left="720" w:hanging="360"/>
+      </w:pPr>
+      <w:rPr>
+        <w:rFonts w:ascii="Calibri" w:eastAsiaTheme="minorHAnsi" w:hAnsi="Calibri" w:cs="Calibri" w:hint="default"/>
+      </w:rPr>
+    </w:lvl>
+    <w:lvl w:ilvl="1" w:tplc="0C0A0003" w:tentative="1">
+      <w:start w:val="1"/>
+      <w:numFmt w:val="bullet"/>
+      <w:lvlText w:val="o"/>
+      <w:lvlJc w:val="left"/>
+      <w:pPr>
+        <w:ind w:left="1440" w:hanging="360"/>
+      </w:pPr>
+      <w:rPr>
+        <w:rFonts w:ascii="Courier New" w:hAnsi="Courier New" w:cs="Courier New" w:hint="default"/>
+      </w:rPr>
+    </w:lvl>
+    <w:lvl w:ilvl="2" w:tplc="0C0A0005" w:tentative="1">
+      <w:start w:val="1"/>
+      <w:numFmt w:val="bullet"/>
+      <w:lvlText w:val=""/>
+      <w:lvlJc w:val="left"/>
+      <w:pPr>
+        <w:ind w:left="2160" w:hanging="360"/>
+      </w:pPr>
+      <w:rPr>
+        <w:rFonts w:ascii="Wingdings" w:hAnsi="Wingdings" w:hint="default"/>
+      </w:rPr>
+    </w:lvl>
+    <w:lvl w:ilvl="3" w:tplc="0C0A0001" w:tentative="1">
+      <w:start w:val="1"/>
+      <w:numFmt w:val="bullet"/>
+      <w:lvlText w:val=""/>
+      <w:lvlJc w:val="left"/>
+      <w:pPr>
+        <w:ind w:left="2880" w:hanging="360"/>
+      </w:pPr>
+      <w:rPr>
+        <w:rFonts w:ascii="Symbol" w:hAnsi="Symbol" w:hint="default"/>
+      </w:rPr>
+    </w:lvl>
+    <w:lvl w:ilvl="4" w:tplc="0C0A0003" w:tentative="1">
+      <w:start w:val="1"/>
+      <w:numFmt w:val="bullet"/>
+      <w:lvlText w:val="o"/>
+      <w:lvlJc w:val="left"/>
+      <w:pPr>
+        <w:ind w:left="3600" w:hanging="360"/>
+      </w:pPr>
+      <w:rPr>
+        <w:rFonts w:ascii="Courier New" w:hAnsi="Courier New" w:cs="Courier New" w:hint="default"/>
+      </w:rPr>
+    </w:lvl>
+    <w:lvl w:ilvl="5" w:tplc="0C0A0005" w:tentative="1">
+      <w:start w:val="1"/>
+      <w:numFmt w:val="bullet"/>
+      <w:lvlText w:val=""/>
+      <w:lvlJc w:val="left"/>
+      <w:pPr>
+        <w:ind w:left="4320" w:hanging="360"/>
+      </w:pPr>
+      <w:rPr>
+        <w:rFonts w:ascii="Wingdings" w:hAnsi="Wingdings" w:hint="default"/>
+      </w:rPr>
+    </w:lvl>
+    <w:lvl w:ilvl="6" w:tplc="0C0A0001" w:tentative="1">
+      <w:start w:val="1"/>
+      <w:numFmt w:val="bullet"/>
+      <w:lvlText w:val=""/>
+      <w:lvlJc w:val="left"/>
+      <w:pPr>
+        <w:ind w:left="5040" w:hanging="360"/>
+      </w:pPr>
+      <w:rPr>
+        <w:rFonts w:ascii="Symbol" w:hAnsi="Symbol" w:hint="default"/>
+      </w:rPr>
+    </w:lvl>
+    <w:lvl w:ilvl="7" w:tplc="0C0A0003" w:tentative="1">
+      <w:start w:val="1"/>
+      <w:numFmt w:val="bullet"/>
+      <w:lvlText w:val="o"/>
+      <w:lvlJc w:val="left"/>
+      <w:pPr>
+        <w:ind w:left="5760" w:hanging="360"/>
+      </w:pPr>
+      <w:rPr>
+        <w:rFonts w:ascii="Courier New" w:hAnsi="Courier New" w:cs="Courier New" w:hint="default"/>
+      </w:rPr>
+    </w:lvl>
+    <w:lvl w:ilvl="8" w:tplc="0C0A0005" w:tentative="1">
+      <w:start w:val="1"/>
+      <w:numFmt w:val="bullet"/>
+      <w:lvlText w:val=""/>
+      <w:lvlJc w:val="left"/>
+      <w:pPr>
+        <w:ind w:left="6480" w:hanging="360"/>
+      </w:pPr>
+      <w:rPr>
+        <w:rFonts w:ascii="Wingdings" w:hAnsi="Wingdings" w:hint="default"/>
+      </w:rPr>
+    </w:lvl>
+  </w:abstractNum>
+  <w:abstractNum w:abstractNumId="2" w15:restartNumberingAfterBreak="0">
     <w:nsid w:val="16317920"/>
     <w:multiLevelType w:val="multilevel"/>
     <w:tmpl w:val="7F3ED55E"/>
@@ -6344,7 +7094,7 @@
       </w:rPr>
     </w:lvl>
   </w:abstractNum>
-  <w:abstractNum w:abstractNumId="2" w15:restartNumberingAfterBreak="0">
+  <w:abstractNum w:abstractNumId="3" w15:restartNumberingAfterBreak="0">
     <w:nsid w:val="17834400"/>
     <w:multiLevelType w:val="hybridMultilevel"/>
     <w:tmpl w:val="E828E97E"/>
@@ -6456,7 +7206,7 @@
       </w:rPr>
     </w:lvl>
   </w:abstractNum>
-  <w:abstractNum w:abstractNumId="3" w15:restartNumberingAfterBreak="0">
+  <w:abstractNum w:abstractNumId="4" w15:restartNumberingAfterBreak="0">
     <w:nsid w:val="19050654"/>
     <w:multiLevelType w:val="multilevel"/>
     <w:tmpl w:val="92A43082"/>
@@ -6569,7 +7319,7 @@
       </w:rPr>
     </w:lvl>
   </w:abstractNum>
-  <w:abstractNum w:abstractNumId="4" w15:restartNumberingAfterBreak="0">
+  <w:abstractNum w:abstractNumId="5" w15:restartNumberingAfterBreak="0">
     <w:nsid w:val="204D73FD"/>
     <w:multiLevelType w:val="hybridMultilevel"/>
     <w:tmpl w:val="BA061048"/>
@@ -6658,7 +7408,7 @@
       </w:pPr>
     </w:lvl>
   </w:abstractNum>
-  <w:abstractNum w:abstractNumId="5" w15:restartNumberingAfterBreak="0">
+  <w:abstractNum w:abstractNumId="6" w15:restartNumberingAfterBreak="0">
     <w:nsid w:val="235C2B44"/>
     <w:multiLevelType w:val="hybridMultilevel"/>
     <w:tmpl w:val="1D8E4716"/>
@@ -6750,7 +7500,7 @@
       </w:pPr>
     </w:lvl>
   </w:abstractNum>
-  <w:abstractNum w:abstractNumId="6" w15:restartNumberingAfterBreak="0">
+  <w:abstractNum w:abstractNumId="7" w15:restartNumberingAfterBreak="0">
     <w:nsid w:val="256665AD"/>
     <w:multiLevelType w:val="hybridMultilevel"/>
     <w:tmpl w:val="774AF518"/>
@@ -6862,7 +7612,7 @@
       </w:rPr>
     </w:lvl>
   </w:abstractNum>
-  <w:abstractNum w:abstractNumId="7" w15:restartNumberingAfterBreak="0">
+  <w:abstractNum w:abstractNumId="8" w15:restartNumberingAfterBreak="0">
     <w:nsid w:val="2A8C0390"/>
     <w:multiLevelType w:val="multilevel"/>
     <w:tmpl w:val="2BF82EE4"/>
@@ -6975,7 +7725,7 @@
       </w:rPr>
     </w:lvl>
   </w:abstractNum>
-  <w:abstractNum w:abstractNumId="8" w15:restartNumberingAfterBreak="0">
+  <w:abstractNum w:abstractNumId="9" w15:restartNumberingAfterBreak="0">
     <w:nsid w:val="2C9F0F15"/>
     <w:multiLevelType w:val="multilevel"/>
     <w:tmpl w:val="696A9B4C"/>
@@ -7088,7 +7838,7 @@
       </w:rPr>
     </w:lvl>
   </w:abstractNum>
-  <w:abstractNum w:abstractNumId="9" w15:restartNumberingAfterBreak="0">
+  <w:abstractNum w:abstractNumId="10" w15:restartNumberingAfterBreak="0">
     <w:nsid w:val="307F28BC"/>
     <w:multiLevelType w:val="hybridMultilevel"/>
     <w:tmpl w:val="C0D2EB6E"/>
@@ -7201,7 +7951,7 @@
       </w:rPr>
     </w:lvl>
   </w:abstractNum>
-  <w:abstractNum w:abstractNumId="10" w15:restartNumberingAfterBreak="0">
+  <w:abstractNum w:abstractNumId="11" w15:restartNumberingAfterBreak="0">
     <w:nsid w:val="40583C36"/>
     <w:multiLevelType w:val="hybridMultilevel"/>
     <w:tmpl w:val="289E9616"/>
@@ -7314,7 +8064,7 @@
       </w:rPr>
     </w:lvl>
   </w:abstractNum>
-  <w:abstractNum w:abstractNumId="11" w15:restartNumberingAfterBreak="0">
+  <w:abstractNum w:abstractNumId="12" w15:restartNumberingAfterBreak="0">
     <w:nsid w:val="40A9570C"/>
     <w:multiLevelType w:val="multilevel"/>
     <w:tmpl w:val="0C0A0029"/>
@@ -7418,7 +8168,7 @@
       </w:pPr>
     </w:lvl>
   </w:abstractNum>
-  <w:abstractNum w:abstractNumId="12" w15:restartNumberingAfterBreak="0">
+  <w:abstractNum w:abstractNumId="13" w15:restartNumberingAfterBreak="0">
     <w:nsid w:val="491B4A23"/>
     <w:multiLevelType w:val="hybridMultilevel"/>
     <w:tmpl w:val="EF1CC03A"/>
@@ -7531,7 +8281,7 @@
       </w:rPr>
     </w:lvl>
   </w:abstractNum>
-  <w:abstractNum w:abstractNumId="13" w15:restartNumberingAfterBreak="0">
+  <w:abstractNum w:abstractNumId="14" w15:restartNumberingAfterBreak="0">
     <w:nsid w:val="492725A0"/>
     <w:multiLevelType w:val="hybridMultilevel"/>
     <w:tmpl w:val="5F9EC7F0"/>
@@ -7644,7 +8394,7 @@
       </w:rPr>
     </w:lvl>
   </w:abstractNum>
-  <w:abstractNum w:abstractNumId="14" w15:restartNumberingAfterBreak="0">
+  <w:abstractNum w:abstractNumId="15" w15:restartNumberingAfterBreak="0">
     <w:nsid w:val="55572EF5"/>
     <w:multiLevelType w:val="multilevel"/>
     <w:tmpl w:val="3E186900"/>
@@ -7757,7 +8507,7 @@
       </w:rPr>
     </w:lvl>
   </w:abstractNum>
-  <w:abstractNum w:abstractNumId="15" w15:restartNumberingAfterBreak="0">
+  <w:abstractNum w:abstractNumId="16" w15:restartNumberingAfterBreak="0">
     <w:nsid w:val="57F22A97"/>
     <w:multiLevelType w:val="multilevel"/>
     <w:tmpl w:val="AE38288A"/>
@@ -7870,7 +8620,119 @@
       </w:rPr>
     </w:lvl>
   </w:abstractNum>
-  <w:abstractNum w:abstractNumId="16" w15:restartNumberingAfterBreak="0">
+  <w:abstractNum w:abstractNumId="17" w15:restartNumberingAfterBreak="0">
+    <w:nsid w:val="5D776EBF"/>
+    <w:multiLevelType w:val="hybridMultilevel"/>
+    <w:tmpl w:val="030A1138"/>
+    <w:lvl w:ilvl="0" w:tplc="2FAC2D58">
+      <w:numFmt w:val="bullet"/>
+      <w:lvlText w:val="-"/>
+      <w:lvlJc w:val="left"/>
+      <w:pPr>
+        <w:ind w:left="720" w:hanging="360"/>
+      </w:pPr>
+      <w:rPr>
+        <w:rFonts w:ascii="Calibri" w:eastAsiaTheme="minorHAnsi" w:hAnsi="Calibri" w:cs="Calibri" w:hint="default"/>
+      </w:rPr>
+    </w:lvl>
+    <w:lvl w:ilvl="1" w:tplc="0C0A0003" w:tentative="1">
+      <w:start w:val="1"/>
+      <w:numFmt w:val="bullet"/>
+      <w:lvlText w:val="o"/>
+      <w:lvlJc w:val="left"/>
+      <w:pPr>
+        <w:ind w:left="1440" w:hanging="360"/>
+      </w:pPr>
+      <w:rPr>
+        <w:rFonts w:ascii="Courier New" w:hAnsi="Courier New" w:cs="Courier New" w:hint="default"/>
+      </w:rPr>
+    </w:lvl>
+    <w:lvl w:ilvl="2" w:tplc="0C0A0005" w:tentative="1">
+      <w:start w:val="1"/>
+      <w:numFmt w:val="bullet"/>
+      <w:lvlText w:val=""/>
+      <w:lvlJc w:val="left"/>
+      <w:pPr>
+        <w:ind w:left="2160" w:hanging="360"/>
+      </w:pPr>
+      <w:rPr>
+        <w:rFonts w:ascii="Wingdings" w:hAnsi="Wingdings" w:hint="default"/>
+      </w:rPr>
+    </w:lvl>
+    <w:lvl w:ilvl="3" w:tplc="0C0A0001" w:tentative="1">
+      <w:start w:val="1"/>
+      <w:numFmt w:val="bullet"/>
+      <w:lvlText w:val=""/>
+      <w:lvlJc w:val="left"/>
+      <w:pPr>
+        <w:ind w:left="2880" w:hanging="360"/>
+      </w:pPr>
+      <w:rPr>
+        <w:rFonts w:ascii="Symbol" w:hAnsi="Symbol" w:hint="default"/>
+      </w:rPr>
+    </w:lvl>
+    <w:lvl w:ilvl="4" w:tplc="0C0A0003" w:tentative="1">
+      <w:start w:val="1"/>
+      <w:numFmt w:val="bullet"/>
+      <w:lvlText w:val="o"/>
+      <w:lvlJc w:val="left"/>
+      <w:pPr>
+        <w:ind w:left="3600" w:hanging="360"/>
+      </w:pPr>
+      <w:rPr>
+        <w:rFonts w:ascii="Courier New" w:hAnsi="Courier New" w:cs="Courier New" w:hint="default"/>
+      </w:rPr>
+    </w:lvl>
+    <w:lvl w:ilvl="5" w:tplc="0C0A0005" w:tentative="1">
+      <w:start w:val="1"/>
+      <w:numFmt w:val="bullet"/>
+      <w:lvlText w:val=""/>
+      <w:lvlJc w:val="left"/>
+      <w:pPr>
+        <w:ind w:left="4320" w:hanging="360"/>
+      </w:pPr>
+      <w:rPr>
+        <w:rFonts w:ascii="Wingdings" w:hAnsi="Wingdings" w:hint="default"/>
+      </w:rPr>
+    </w:lvl>
+    <w:lvl w:ilvl="6" w:tplc="0C0A0001" w:tentative="1">
+      <w:start w:val="1"/>
+      <w:numFmt w:val="bullet"/>
+      <w:lvlText w:val=""/>
+      <w:lvlJc w:val="left"/>
+      <w:pPr>
+        <w:ind w:left="5040" w:hanging="360"/>
+      </w:pPr>
+      <w:rPr>
+        <w:rFonts w:ascii="Symbol" w:hAnsi="Symbol" w:hint="default"/>
+      </w:rPr>
+    </w:lvl>
+    <w:lvl w:ilvl="7" w:tplc="0C0A0003" w:tentative="1">
+      <w:start w:val="1"/>
+      <w:numFmt w:val="bullet"/>
+      <w:lvlText w:val="o"/>
+      <w:lvlJc w:val="left"/>
+      <w:pPr>
+        <w:ind w:left="5760" w:hanging="360"/>
+      </w:pPr>
+      <w:rPr>
+        <w:rFonts w:ascii="Courier New" w:hAnsi="Courier New" w:cs="Courier New" w:hint="default"/>
+      </w:rPr>
+    </w:lvl>
+    <w:lvl w:ilvl="8" w:tplc="0C0A0005" w:tentative="1">
+      <w:start w:val="1"/>
+      <w:numFmt w:val="bullet"/>
+      <w:lvlText w:val=""/>
+      <w:lvlJc w:val="left"/>
+      <w:pPr>
+        <w:ind w:left="6480" w:hanging="360"/>
+      </w:pPr>
+      <w:rPr>
+        <w:rFonts w:ascii="Wingdings" w:hAnsi="Wingdings" w:hint="default"/>
+      </w:rPr>
+    </w:lvl>
+  </w:abstractNum>
+  <w:abstractNum w:abstractNumId="18" w15:restartNumberingAfterBreak="0">
     <w:nsid w:val="5FE07211"/>
     <w:multiLevelType w:val="hybridMultilevel"/>
     <w:tmpl w:val="7BBA2486"/>
@@ -7983,7 +8845,7 @@
       </w:rPr>
     </w:lvl>
   </w:abstractNum>
-  <w:abstractNum w:abstractNumId="17" w15:restartNumberingAfterBreak="0">
+  <w:abstractNum w:abstractNumId="19" w15:restartNumberingAfterBreak="0">
     <w:nsid w:val="66616DEB"/>
     <w:multiLevelType w:val="multilevel"/>
     <w:tmpl w:val="4FE44420"/>
@@ -8096,7 +8958,7 @@
       </w:rPr>
     </w:lvl>
   </w:abstractNum>
-  <w:abstractNum w:abstractNumId="18" w15:restartNumberingAfterBreak="0">
+  <w:abstractNum w:abstractNumId="20" w15:restartNumberingAfterBreak="0">
     <w:nsid w:val="6A742AE9"/>
     <w:multiLevelType w:val="multilevel"/>
     <w:tmpl w:val="0C0A001F"/>
@@ -8182,7 +9044,7 @@
       </w:pPr>
     </w:lvl>
   </w:abstractNum>
-  <w:abstractNum w:abstractNumId="19" w15:restartNumberingAfterBreak="0">
+  <w:abstractNum w:abstractNumId="21" w15:restartNumberingAfterBreak="0">
     <w:nsid w:val="73500227"/>
     <w:multiLevelType w:val="multilevel"/>
     <w:tmpl w:val="472840F2"/>
@@ -8296,133 +9158,139 @@
     </w:lvl>
   </w:abstractNum>
   <w:num w:numId="1">
+    <w:abstractNumId w:val="5"/>
+  </w:num>
+  <w:num w:numId="2">
+    <w:abstractNumId w:val="6"/>
+  </w:num>
+  <w:num w:numId="3">
+    <w:abstractNumId w:val="12"/>
+  </w:num>
+  <w:num w:numId="4">
+    <w:abstractNumId w:val="20"/>
+  </w:num>
+  <w:num w:numId="5">
+    <w:abstractNumId w:val="9"/>
+  </w:num>
+  <w:num w:numId="6">
+    <w:abstractNumId w:val="16"/>
+  </w:num>
+  <w:num w:numId="7">
+    <w:abstractNumId w:val="8"/>
+  </w:num>
+  <w:num w:numId="8">
     <w:abstractNumId w:val="4"/>
   </w:num>
-  <w:num w:numId="2">
-    <w:abstractNumId w:val="5"/>
+  <w:num w:numId="9">
+    <w:abstractNumId w:val="2"/>
   </w:num>
-  <w:num w:numId="3">
-    <w:abstractNumId w:val="11"/>
+  <w:num w:numId="10">
+    <w:abstractNumId w:val="12"/>
   </w:num>
-  <w:num w:numId="4">
-    <w:abstractNumId w:val="18"/>
+  <w:num w:numId="11">
+    <w:abstractNumId w:val="12"/>
   </w:num>
-  <w:num w:numId="5">
-    <w:abstractNumId w:val="8"/>
+  <w:num w:numId="12">
+    <w:abstractNumId w:val="12"/>
   </w:num>
-  <w:num w:numId="6">
+  <w:num w:numId="13">
+    <w:abstractNumId w:val="12"/>
+  </w:num>
+  <w:num w:numId="14">
+    <w:abstractNumId w:val="12"/>
+  </w:num>
+  <w:num w:numId="15">
+    <w:abstractNumId w:val="12"/>
+  </w:num>
+  <w:num w:numId="16">
+    <w:abstractNumId w:val="12"/>
+  </w:num>
+  <w:num w:numId="17">
+    <w:abstractNumId w:val="12"/>
+  </w:num>
+  <w:num w:numId="18">
+    <w:abstractNumId w:val="12"/>
+  </w:num>
+  <w:num w:numId="19">
+    <w:abstractNumId w:val="12"/>
+  </w:num>
+  <w:num w:numId="20">
+    <w:abstractNumId w:val="12"/>
+  </w:num>
+  <w:num w:numId="21">
+    <w:abstractNumId w:val="12"/>
+  </w:num>
+  <w:num w:numId="22">
+    <w:abstractNumId w:val="12"/>
+  </w:num>
+  <w:num w:numId="23">
+    <w:abstractNumId w:val="12"/>
+  </w:num>
+  <w:num w:numId="24">
+    <w:abstractNumId w:val="12"/>
+  </w:num>
+  <w:num w:numId="25">
+    <w:abstractNumId w:val="19"/>
+  </w:num>
+  <w:num w:numId="26">
+    <w:abstractNumId w:val="12"/>
+  </w:num>
+  <w:num w:numId="27">
+    <w:abstractNumId w:val="12"/>
+  </w:num>
+  <w:num w:numId="28">
+    <w:abstractNumId w:val="12"/>
+  </w:num>
+  <w:num w:numId="29">
+    <w:abstractNumId w:val="12"/>
+  </w:num>
+  <w:num w:numId="30">
     <w:abstractNumId w:val="15"/>
   </w:num>
-  <w:num w:numId="7">
-    <w:abstractNumId w:val="7"/>
-  </w:num>
-  <w:num w:numId="8">
-    <w:abstractNumId w:val="3"/>
-  </w:num>
-  <w:num w:numId="9">
-    <w:abstractNumId w:val="1"/>
-  </w:num>
-  <w:num w:numId="10">
-    <w:abstractNumId w:val="11"/>
-  </w:num>
-  <w:num w:numId="11">
-    <w:abstractNumId w:val="11"/>
-  </w:num>
-  <w:num w:numId="12">
-    <w:abstractNumId w:val="11"/>
-  </w:num>
-  <w:num w:numId="13">
-    <w:abstractNumId w:val="11"/>
-  </w:num>
-  <w:num w:numId="14">
-    <w:abstractNumId w:val="11"/>
-  </w:num>
-  <w:num w:numId="15">
-    <w:abstractNumId w:val="11"/>
-  </w:num>
-  <w:num w:numId="16">
-    <w:abstractNumId w:val="11"/>
-  </w:num>
-  <w:num w:numId="17">
-    <w:abstractNumId w:val="11"/>
-  </w:num>
-  <w:num w:numId="18">
-    <w:abstractNumId w:val="11"/>
-  </w:num>
-  <w:num w:numId="19">
-    <w:abstractNumId w:val="11"/>
-  </w:num>
-  <w:num w:numId="20">
-    <w:abstractNumId w:val="11"/>
-  </w:num>
-  <w:num w:numId="21">
-    <w:abstractNumId w:val="11"/>
-  </w:num>
-  <w:num w:numId="22">
-    <w:abstractNumId w:val="11"/>
-  </w:num>
-  <w:num w:numId="23">
-    <w:abstractNumId w:val="11"/>
-  </w:num>
-  <w:num w:numId="24">
-    <w:abstractNumId w:val="11"/>
-  </w:num>
-  <w:num w:numId="25">
-    <w:abstractNumId w:val="17"/>
-  </w:num>
-  <w:num w:numId="26">
-    <w:abstractNumId w:val="11"/>
-  </w:num>
-  <w:num w:numId="27">
-    <w:abstractNumId w:val="11"/>
-  </w:num>
-  <w:num w:numId="28">
-    <w:abstractNumId w:val="11"/>
-  </w:num>
-  <w:num w:numId="29">
-    <w:abstractNumId w:val="11"/>
-  </w:num>
-  <w:num w:numId="30">
-    <w:abstractNumId w:val="14"/>
-  </w:num>
   <w:num w:numId="31">
-    <w:abstractNumId w:val="11"/>
+    <w:abstractNumId w:val="12"/>
   </w:num>
   <w:num w:numId="32">
-    <w:abstractNumId w:val="11"/>
+    <w:abstractNumId w:val="12"/>
   </w:num>
   <w:num w:numId="33">
-    <w:abstractNumId w:val="11"/>
+    <w:abstractNumId w:val="12"/>
   </w:num>
   <w:num w:numId="34">
-    <w:abstractNumId w:val="11"/>
+    <w:abstractNumId w:val="12"/>
   </w:num>
   <w:num w:numId="35">
-    <w:abstractNumId w:val="19"/>
+    <w:abstractNumId w:val="21"/>
   </w:num>
   <w:num w:numId="36">
-    <w:abstractNumId w:val="12"/>
+    <w:abstractNumId w:val="13"/>
   </w:num>
   <w:num w:numId="37">
     <w:abstractNumId w:val="0"/>
   </w:num>
   <w:num w:numId="38">
-    <w:abstractNumId w:val="6"/>
+    <w:abstractNumId w:val="7"/>
   </w:num>
   <w:num w:numId="39">
-    <w:abstractNumId w:val="2"/>
+    <w:abstractNumId w:val="3"/>
   </w:num>
   <w:num w:numId="40">
-    <w:abstractNumId w:val="9"/>
+    <w:abstractNumId w:val="10"/>
   </w:num>
   <w:num w:numId="41">
-    <w:abstractNumId w:val="13"/>
+    <w:abstractNumId w:val="14"/>
   </w:num>
   <w:num w:numId="42">
-    <w:abstractNumId w:val="16"/>
+    <w:abstractNumId w:val="18"/>
   </w:num>
   <w:num w:numId="43">
-    <w:abstractNumId w:val="10"/>
+    <w:abstractNumId w:val="11"/>
+  </w:num>
+  <w:num w:numId="44">
+    <w:abstractNumId w:val="17"/>
+  </w:num>
+  <w:num w:numId="45">
+    <w:abstractNumId w:val="1"/>
   </w:num>
 </w:numbering>
 </file>
@@ -8444,7 +9312,7 @@
       </w:pPr>
     </w:pPrDefault>
   </w:docDefaults>
-  <w:latentStyles w:defLockedState="0" w:defUIPriority="99" w:defSemiHidden="0" w:defUnhideWhenUsed="0" w:defQFormat="0" w:count="375">
+  <w:latentStyles w:defLockedState="0" w:defUIPriority="99" w:defSemiHidden="0" w:defUnhideWhenUsed="0" w:defQFormat="0" w:count="376">
     <w:lsdException w:name="Normal" w:uiPriority="0" w:qFormat="1"/>
     <w:lsdException w:name="heading 1" w:uiPriority="9" w:qFormat="1"/>
     <w:lsdException w:name="heading 2" w:semiHidden="1" w:uiPriority="9" w:unhideWhenUsed="1" w:qFormat="1"/>
@@ -8550,6 +9418,7 @@
     <w:lsdException w:name="HTML Sample" w:semiHidden="1" w:unhideWhenUsed="1"/>
     <w:lsdException w:name="HTML Typewriter" w:semiHidden="1" w:unhideWhenUsed="1"/>
     <w:lsdException w:name="HTML Variable" w:semiHidden="1" w:unhideWhenUsed="1"/>
+    <w:lsdException w:name="Normal Table" w:semiHidden="1" w:unhideWhenUsed="1"/>
     <w:lsdException w:name="annotation subject" w:semiHidden="1" w:unhideWhenUsed="1"/>
     <w:lsdException w:name="No List" w:semiHidden="1" w:unhideWhenUsed="1"/>
     <w:lsdException w:name="Outline List 1" w:semiHidden="1" w:unhideWhenUsed="1"/>
@@ -8593,8 +9462,10 @@
     <w:lsdException w:name="Table Elegant" w:semiHidden="1" w:unhideWhenUsed="1"/>
     <w:lsdException w:name="Table Professional" w:semiHidden="1" w:unhideWhenUsed="1"/>
     <w:lsdException w:name="Table Subtle 1" w:semiHidden="1" w:unhideWhenUsed="1"/>
+    <w:lsdException w:name="Table Subtle 2" w:semiHidden="1" w:unhideWhenUsed="1"/>
     <w:lsdException w:name="Table Web 1" w:semiHidden="1" w:unhideWhenUsed="1"/>
     <w:lsdException w:name="Table Web 2" w:semiHidden="1" w:unhideWhenUsed="1"/>
+    <w:lsdException w:name="Table Web 3" w:semiHidden="1" w:unhideWhenUsed="1"/>
     <w:lsdException w:name="Balloon Text" w:semiHidden="1" w:unhideWhenUsed="1"/>
     <w:lsdException w:name="Table Grid" w:uiPriority="39"/>
     <w:lsdException w:name="Table Theme" w:semiHidden="1" w:unhideWhenUsed="1"/>
@@ -8817,6 +9688,7 @@
     <w:lsdException w:name="Smart Hyperlink" w:semiHidden="1" w:unhideWhenUsed="1"/>
     <w:lsdException w:name="Hashtag" w:semiHidden="1" w:unhideWhenUsed="1"/>
     <w:lsdException w:name="Unresolved Mention" w:semiHidden="1" w:unhideWhenUsed="1"/>
+    <w:lsdException w:name="Smart Link" w:semiHidden="1" w:unhideWhenUsed="1"/>
   </w:latentStyles>
   <w:style w:type="paragraph" w:default="1" w:styleId="Normal">
     <w:name w:val="Normal"/>
@@ -9062,6 +9934,7 @@
   <w:style w:type="character" w:default="1" w:styleId="Fuentedeprrafopredeter">
     <w:name w:val="Default Paragraph Font"/>
     <w:uiPriority w:val="1"/>
+    <w:semiHidden/>
     <w:unhideWhenUsed/>
   </w:style>
   <w:style w:type="table" w:default="1" w:styleId="Tablanormal">
@@ -9249,6 +10122,37 @@
     <w:rsid w:val="00690253"/>
     <w:rPr>
       <w:color w:val="808080"/>
+    </w:rPr>
+  </w:style>
+  <w:style w:type="character" w:styleId="Hipervnculovisitado">
+    <w:name w:val="FollowedHyperlink"/>
+    <w:basedOn w:val="Fuentedeprrafopredeter"/>
+    <w:uiPriority w:val="99"/>
+    <w:semiHidden/>
+    <w:unhideWhenUsed/>
+    <w:rsid w:val="00717BAF"/>
+    <w:rPr>
+      <w:color w:val="954F72" w:themeColor="followedHyperlink"/>
+      <w:u w:val="single"/>
+    </w:rPr>
+  </w:style>
+  <w:style w:type="paragraph" w:styleId="Descripcin">
+    <w:name w:val="caption"/>
+    <w:basedOn w:val="Normal"/>
+    <w:next w:val="Normal"/>
+    <w:uiPriority w:val="35"/>
+    <w:unhideWhenUsed/>
+    <w:qFormat/>
+    <w:rsid w:val="00006FAD"/>
+    <w:pPr>
+      <w:spacing w:after="200" w:line="240" w:lineRule="auto"/>
+    </w:pPr>
+    <w:rPr>
+      <w:i/>
+      <w:iCs/>
+      <w:color w:val="44546A" w:themeColor="text2"/>
+      <w:sz w:val="18"/>
+      <w:szCs w:val="18"/>
     </w:rPr>
   </w:style>
 </w:styles>
@@ -9520,7 +10424,7 @@
 </file>
 
 <file path=customXml/itemProps1.xml><?xml version="1.0" encoding="utf-8"?>
-<ds:datastoreItem xmlns:ds="http://schemas.openxmlformats.org/officeDocument/2006/customXml" ds:itemID="{364C7987-AFE4-4480-BCA4-303322E64292}">
+<ds:datastoreItem xmlns:ds="http://schemas.openxmlformats.org/officeDocument/2006/customXml" ds:itemID="{B44EE037-EFF0-482D-B570-88621C2F53AD}">
   <ds:schemaRefs>
     <ds:schemaRef ds:uri="http://schemas.openxmlformats.org/officeDocument/2006/bibliography"/>
   </ds:schemaRefs>

</xml_diff>

<commit_message>
Actualizado robot.js y la memoria final.
</commit_message>
<xml_diff>
--- a/Estructura_memoria_final.docx
+++ b/Estructura_memoria_final.docx
@@ -1,6 +1,6 @@
 
 <file path=word/document.xml><?xml version="1.0" encoding="utf-8"?>
-<w:document xmlns:wpc="http://schemas.microsoft.com/office/word/2010/wordprocessingCanvas" xmlns:cx="http://schemas.microsoft.com/office/drawing/2014/chartex" xmlns:cx1="http://schemas.microsoft.com/office/drawing/2015/9/8/chartex" xmlns:cx2="http://schemas.microsoft.com/office/drawing/2015/10/21/chartex" xmlns:cx3="http://schemas.microsoft.com/office/drawing/2016/5/9/chartex" xmlns:cx4="http://schemas.microsoft.com/office/drawing/2016/5/10/chartex" xmlns:cx5="http://schemas.microsoft.com/office/drawing/2016/5/11/chartex" xmlns:cx6="http://schemas.microsoft.com/office/drawing/2016/5/12/chartex" xmlns:cx7="http://schemas.microsoft.com/office/drawing/2016/5/13/chartex" xmlns:cx8="http://schemas.microsoft.com/office/drawing/2016/5/14/chartex" xmlns:mc="http://schemas.openxmlformats.org/markup-compatibility/2006" xmlns:aink="http://schemas.microsoft.com/office/drawing/2016/ink" xmlns:am3d="http://schemas.microsoft.com/office/drawing/2017/model3d" xmlns:o="urn:schemas-microsoft-com:office:office" xmlns:r="http://schemas.openxmlformats.org/officeDocument/2006/relationships" xmlns:m="http://schemas.openxmlformats.org/officeDocument/2006/math" xmlns:v="urn:schemas-microsoft-com:vml" xmlns:wp14="http://schemas.microsoft.com/office/word/2010/wordprocessingDrawing" xmlns:wp="http://schemas.openxmlformats.org/drawingml/2006/wordprocessingDrawing" xmlns:w10="urn:schemas-microsoft-com:office:word" xmlns:w="http://schemas.openxmlformats.org/wordprocessingml/2006/main" xmlns:w14="http://schemas.microsoft.com/office/word/2010/wordml" xmlns:w15="http://schemas.microsoft.com/office/word/2012/wordml" xmlns:w16cid="http://schemas.microsoft.com/office/word/2016/wordml/cid" xmlns:w16se="http://schemas.microsoft.com/office/word/2015/wordml/symex" xmlns:wpg="http://schemas.microsoft.com/office/word/2010/wordprocessingGroup" xmlns:wpi="http://schemas.microsoft.com/office/word/2010/wordprocessingInk" xmlns:wne="http://schemas.microsoft.com/office/word/2006/wordml" xmlns:wps="http://schemas.microsoft.com/office/word/2010/wordprocessingShape" mc:Ignorable="w14 w15 w16se w16cid wp14">
+<w:document xmlns:wpc="http://schemas.microsoft.com/office/word/2010/wordprocessingCanvas" xmlns:cx="http://schemas.microsoft.com/office/drawing/2014/chartex" xmlns:cx1="http://schemas.microsoft.com/office/drawing/2015/9/8/chartex" xmlns:cx2="http://schemas.microsoft.com/office/drawing/2015/10/21/chartex" xmlns:cx3="http://schemas.microsoft.com/office/drawing/2016/5/9/chartex" xmlns:cx4="http://schemas.microsoft.com/office/drawing/2016/5/10/chartex" xmlns:cx5="http://schemas.microsoft.com/office/drawing/2016/5/11/chartex" xmlns:cx6="http://schemas.microsoft.com/office/drawing/2016/5/12/chartex" xmlns:cx7="http://schemas.microsoft.com/office/drawing/2016/5/13/chartex" xmlns:cx8="http://schemas.microsoft.com/office/drawing/2016/5/14/chartex" xmlns:mc="http://schemas.openxmlformats.org/markup-compatibility/2006" xmlns:aink="http://schemas.microsoft.com/office/drawing/2016/ink" xmlns:am3d="http://schemas.microsoft.com/office/drawing/2017/model3d" xmlns:o="urn:schemas-microsoft-com:office:office" xmlns:r="http://schemas.openxmlformats.org/officeDocument/2006/relationships" xmlns:m="http://schemas.openxmlformats.org/officeDocument/2006/math" xmlns:v="urn:schemas-microsoft-com:vml" xmlns:wp14="http://schemas.microsoft.com/office/word/2010/wordprocessingDrawing" xmlns:wp="http://schemas.openxmlformats.org/drawingml/2006/wordprocessingDrawing" xmlns:w10="urn:schemas-microsoft-com:office:word" xmlns:w="http://schemas.openxmlformats.org/wordprocessingml/2006/main" xmlns:w14="http://schemas.microsoft.com/office/word/2010/wordml" xmlns:w15="http://schemas.microsoft.com/office/word/2012/wordml" xmlns:w16cex="http://schemas.microsoft.com/office/word/2018/wordml/cex" xmlns:w16cid="http://schemas.microsoft.com/office/word/2016/wordml/cid" xmlns:w16="http://schemas.microsoft.com/office/word/2018/wordml" xmlns:w16se="http://schemas.microsoft.com/office/word/2015/wordml/symex" xmlns:wpg="http://schemas.microsoft.com/office/word/2010/wordprocessingGroup" xmlns:wpi="http://schemas.microsoft.com/office/word/2010/wordprocessingInk" xmlns:wne="http://schemas.microsoft.com/office/word/2006/wordml" xmlns:wps="http://schemas.microsoft.com/office/word/2010/wordprocessingShape" mc:Ignorable="w14 w15 w16se w16cid w16 w16cex wp14">
   <w:body>
     <w:p>
       <w:pPr>
@@ -132,7 +132,7 @@
     </w:p>
     <w:p>
       <w:pPr>
-        <w:ind w:firstLine="360"/>
+        <w:ind w:left="357" w:firstLine="360"/>
         <w:jc w:val="both"/>
       </w:pPr>
       <w:r>
@@ -772,27 +772,14 @@
         <w:pStyle w:val="Descripcin"/>
         <w:jc w:val="center"/>
       </w:pPr>
-      <w:r>
-        <w:fldChar w:fldCharType="begin"/>
-      </w:r>
-      <w:r>
-        <w:instrText xml:space="preserve"> SEQ Ilustración \* ARABIC </w:instrText>
-      </w:r>
-      <w:r>
-        <w:fldChar w:fldCharType="separate"/>
-      </w:r>
-      <w:r>
-        <w:rPr>
-          <w:noProof/>
-        </w:rPr>
-        <w:t>1</w:t>
-      </w:r>
-      <w:r>
-        <w:rPr>
-          <w:noProof/>
-        </w:rPr>
-        <w:fldChar w:fldCharType="end"/>
-      </w:r>
+      <w:fldSimple w:instr=" SEQ Ilustración \* ARABIC ">
+        <w:r>
+          <w:rPr>
+            <w:noProof/>
+          </w:rPr>
+          <w:t>1</w:t>
+        </w:r>
+      </w:fldSimple>
       <w:r>
         <w:t>. Modelo cinemático de un robot móvil</w:t>
       </w:r>
@@ -2117,27 +2104,14 @@
         <w:pStyle w:val="Descripcin"/>
         <w:jc w:val="center"/>
       </w:pPr>
-      <w:r>
-        <w:fldChar w:fldCharType="begin"/>
-      </w:r>
-      <w:r>
-        <w:instrText xml:space="preserve"> SEQ Ilustración \* ARABIC </w:instrText>
-      </w:r>
-      <w:r>
-        <w:fldChar w:fldCharType="separate"/>
-      </w:r>
-      <w:r>
-        <w:rPr>
-          <w:noProof/>
-        </w:rPr>
-        <w:t>2</w:t>
-      </w:r>
-      <w:r>
-        <w:rPr>
-          <w:noProof/>
-        </w:rPr>
-        <w:fldChar w:fldCharType="end"/>
-      </w:r>
+      <w:fldSimple w:instr=" SEQ Ilustración \* ARABIC ">
+        <w:r>
+          <w:rPr>
+            <w:noProof/>
+          </w:rPr>
+          <w:t>2</w:t>
+        </w:r>
+      </w:fldSimple>
       <w:r>
         <w:t>. Locomoción mediante guiado diferencial</w:t>
       </w:r>
@@ -2218,7 +2192,7 @@
           <w:rPr>
             <w:rFonts w:ascii="Cambria Math" w:hAnsi="Cambria Math"/>
           </w:rPr>
-          <m:t>c</m:t>
+          <m:t>RR</m:t>
         </m:r>
       </m:oMath>
       <w:r>
@@ -2297,7 +2271,7 @@
           <w:rPr>
             <w:rFonts w:ascii="Cambria Math" w:hAnsi="Cambria Math"/>
           </w:rPr>
-          <m:t>c</m:t>
+          <m:t>RR</m:t>
         </m:r>
       </m:oMath>
       <w:r>
@@ -2376,7 +2350,7 @@
           <w:rPr>
             <w:rFonts w:ascii="Cambria Math" w:hAnsi="Cambria Math"/>
           </w:rPr>
-          <m:t>c</m:t>
+          <m:t>RR</m:t>
         </m:r>
       </m:oMath>
       <w:r>
@@ -2596,7 +2570,7 @@
                 <w:rPr>
                   <w:rFonts w:ascii="Cambria Math" w:hAnsi="Cambria Math"/>
                 </w:rPr>
-                <m:t>c</m:t>
+                <m:t>RR</m:t>
               </m:r>
             </m:num>
             <m:den>
@@ -2818,7 +2792,7 @@
                 <w:rPr>
                   <w:rFonts w:ascii="Cambria Math" w:hAnsi="Cambria Math"/>
                 </w:rPr>
-                <m:t>c</m:t>
+                <m:t>RR</m:t>
               </m:r>
             </m:num>
             <m:den>
@@ -3008,7 +2982,7 @@
                 <w:rPr>
                   <w:rFonts w:ascii="Cambria Math" w:hAnsi="Cambria Math"/>
                 </w:rPr>
-                <m:t>c</m:t>
+                <m:t>RR</m:t>
               </m:r>
             </m:num>
             <m:den>
@@ -3170,7 +3144,7 @@
                     <w:rPr>
                       <w:rFonts w:ascii="Cambria Math" w:hAnsi="Cambria Math"/>
                     </w:rPr>
-                    <m:t>c</m:t>
+                    <m:t>RR</m:t>
                   </m:r>
                   <m:r>
                     <m:rPr>
@@ -3374,7 +3348,7 @@
                 <w:rPr>
                   <w:rFonts w:ascii="Cambria Math" w:hAnsi="Cambria Math"/>
                 </w:rPr>
-                <m:t>c</m:t>
+                <m:t>RR</m:t>
               </m:r>
             </m:num>
             <m:den>
@@ -3538,7 +3512,7 @@
                 <w:rPr>
                   <w:rFonts w:ascii="Cambria Math" w:hAnsi="Cambria Math"/>
                 </w:rPr>
-                <m:t>c</m:t>
+                <m:t>RR</m:t>
               </m:r>
               <m:r>
                 <m:rPr>
@@ -3740,7 +3714,7 @@
                 <w:rPr>
                   <w:rFonts w:ascii="Cambria Math" w:hAnsi="Cambria Math"/>
                 </w:rPr>
-                <m:t>c</m:t>
+                <m:t>RR</m:t>
               </m:r>
             </m:num>
             <m:den>
@@ -3853,7 +3827,7 @@
                 <w:rPr>
                   <w:rFonts w:ascii="Cambria Math" w:hAnsi="Cambria Math"/>
                 </w:rPr>
-                <m:t>c</m:t>
+                <m:t>RR</m:t>
               </m:r>
             </m:num>
             <m:den>
@@ -4047,7 +4021,7 @@
                 <w:rPr>
                   <w:rFonts w:ascii="Cambria Math" w:hAnsi="Cambria Math"/>
                 </w:rPr>
-                <m:t>c</m:t>
+                <m:t>RR</m:t>
               </m:r>
               <m:r>
                 <m:rPr>
@@ -4293,7 +4267,7 @@
                 <w:rPr>
                   <w:rFonts w:ascii="Cambria Math" w:hAnsi="Cambria Math"/>
                 </w:rPr>
-                <m:t>c</m:t>
+                <m:t>RR</m:t>
               </m:r>
               <m:r>
                 <m:rPr>
@@ -4538,7 +4512,7 @@
                 <w:rPr>
                   <w:rFonts w:ascii="Cambria Math" w:hAnsi="Cambria Math"/>
                 </w:rPr>
-                <m:t>c</m:t>
+                <m:t>RR</m:t>
               </m:r>
             </m:num>
             <m:den>
@@ -5218,15 +5192,7 @@
         <w:jc w:val="both"/>
       </w:pPr>
       <w:r>
-        <w:t xml:space="preserve">En nuestra aplicación tendremos botones con diversas funcionalidades como cambiar la cámara, añadir un circuito o guardar los cambios modificados. Éstos funcionan mediante un método que escuchará los eventos de </w:t>
-      </w:r>
-      <w:proofErr w:type="gramStart"/>
-      <w:r>
-        <w:t>click</w:t>
-      </w:r>
-      <w:proofErr w:type="gramEnd"/>
-      <w:r>
-        <w:t xml:space="preserve"> en ellos, es decir, el método solo se ejecutará en el momento en el que se haga click sobre un botón.</w:t>
+        <w:t>En nuestra aplicación tendremos botones con diversas funcionalidades como cambiar la cámara, añadir un circuito o guardar los cambios modificados. Éstos funcionan mediante un método que escuchará los eventos de click en ellos, es decir, el método solo se ejecutará en el momento en el que se haga click sobre un botón.</w:t>
       </w:r>
     </w:p>
     <w:p>
@@ -5461,21 +5427,12 @@
       <w:r>
         <w:t>Para usar WebGL hay que utilizar un elemento canvas. Este elemento lo inicializaremos desde javascript, utilizando una función específica de WebGL (</w:t>
       </w:r>
-      <w:proofErr w:type="gramStart"/>
       <w:r>
         <w:rPr>
           <w:i/>
           <w:iCs/>
         </w:rPr>
-        <w:t>canvas.getContext</w:t>
-      </w:r>
-      <w:proofErr w:type="gramEnd"/>
-      <w:r>
-        <w:rPr>
-          <w:i/>
-          <w:iCs/>
-        </w:rPr>
-        <w:t>(“</w:t>
+        <w:t>canvas.getContext(“</w:t>
       </w:r>
       <w:r>
         <w:rPr>
@@ -5919,27 +5876,14 @@
         <w:pStyle w:val="Descripcin"/>
         <w:jc w:val="center"/>
       </w:pPr>
-      <w:r>
-        <w:fldChar w:fldCharType="begin"/>
-      </w:r>
-      <w:r>
-        <w:instrText xml:space="preserve"> SEQ Ilustración \* ARABIC </w:instrText>
-      </w:r>
-      <w:r>
-        <w:fldChar w:fldCharType="separate"/>
-      </w:r>
-      <w:r>
-        <w:rPr>
-          <w:noProof/>
-        </w:rPr>
-        <w:t>4</w:t>
-      </w:r>
-      <w:r>
-        <w:rPr>
-          <w:noProof/>
-        </w:rPr>
-        <w:fldChar w:fldCharType="end"/>
-      </w:r>
+      <w:fldSimple w:instr=" SEQ Ilustración \* ARABIC ">
+        <w:r>
+          <w:rPr>
+            <w:noProof/>
+          </w:rPr>
+          <w:t>4</w:t>
+        </w:r>
+      </w:fldSimple>
       <w:r>
         <w:t>. Cámara Ortográfica</w:t>
       </w:r>
@@ -5995,27 +5939,14 @@
         <w:pStyle w:val="Descripcin"/>
         <w:jc w:val="center"/>
       </w:pPr>
-      <w:r>
-        <w:fldChar w:fldCharType="begin"/>
-      </w:r>
-      <w:r>
-        <w:instrText xml:space="preserve"> SEQ Ilustración \* ARABIC </w:instrText>
-      </w:r>
-      <w:r>
-        <w:fldChar w:fldCharType="separate"/>
-      </w:r>
-      <w:r>
-        <w:rPr>
-          <w:noProof/>
-        </w:rPr>
-        <w:t>5</w:t>
-      </w:r>
-      <w:r>
-        <w:rPr>
-          <w:noProof/>
-        </w:rPr>
-        <w:fldChar w:fldCharType="end"/>
-      </w:r>
+      <w:fldSimple w:instr=" SEQ Ilustración \* ARABIC ">
+        <w:r>
+          <w:rPr>
+            <w:noProof/>
+          </w:rPr>
+          <w:t>5</w:t>
+        </w:r>
+      </w:fldSimple>
       <w:r>
         <w:t>. Cámara Siguiendo</w:t>
       </w:r>
@@ -6098,27 +6029,14 @@
         <w:pStyle w:val="Descripcin"/>
         <w:jc w:val="center"/>
       </w:pPr>
-      <w:r>
-        <w:fldChar w:fldCharType="begin"/>
-      </w:r>
-      <w:r>
-        <w:instrText xml:space="preserve"> SEQ Ilustración \* ARABIC </w:instrText>
-      </w:r>
-      <w:r>
-        <w:fldChar w:fldCharType="separate"/>
-      </w:r>
-      <w:r>
-        <w:rPr>
-          <w:noProof/>
-        </w:rPr>
-        <w:t>6</w:t>
-      </w:r>
-      <w:r>
-        <w:rPr>
-          <w:noProof/>
-        </w:rPr>
-        <w:fldChar w:fldCharType="end"/>
-      </w:r>
+      <w:fldSimple w:instr=" SEQ Ilustración \* ARABIC ">
+        <w:r>
+          <w:rPr>
+            <w:noProof/>
+          </w:rPr>
+          <w:t>6</w:t>
+        </w:r>
+      </w:fldSimple>
       <w:r>
         <w:t>. Cámara automática centrad</w:t>
       </w:r>
@@ -6190,27 +6108,14 @@
         <w:pStyle w:val="Descripcin"/>
         <w:jc w:val="center"/>
       </w:pPr>
-      <w:r>
-        <w:fldChar w:fldCharType="begin"/>
-      </w:r>
-      <w:r>
-        <w:instrText xml:space="preserve"> SEQ Ilustración \* ARABIC </w:instrText>
-      </w:r>
-      <w:r>
-        <w:fldChar w:fldCharType="separate"/>
-      </w:r>
-      <w:r>
-        <w:rPr>
-          <w:noProof/>
-        </w:rPr>
-        <w:t>7</w:t>
-      </w:r>
-      <w:r>
-        <w:rPr>
-          <w:noProof/>
-        </w:rPr>
-        <w:fldChar w:fldCharType="end"/>
-      </w:r>
+      <w:fldSimple w:instr=" SEQ Ilustración \* ARABIC ">
+        <w:r>
+          <w:rPr>
+            <w:noProof/>
+          </w:rPr>
+          <w:t>7</w:t>
+        </w:r>
+      </w:fldSimple>
       <w:r>
         <w:t>. Cámara Ortográfica Centrada</w:t>
       </w:r>
@@ -6267,27 +6172,14 @@
         <w:pStyle w:val="Descripcin"/>
         <w:jc w:val="center"/>
       </w:pPr>
-      <w:r>
-        <w:fldChar w:fldCharType="begin"/>
-      </w:r>
-      <w:r>
-        <w:instrText xml:space="preserve"> SEQ Ilustración \* ARABIC </w:instrText>
-      </w:r>
-      <w:r>
-        <w:fldChar w:fldCharType="separate"/>
-      </w:r>
-      <w:r>
-        <w:rPr>
-          <w:noProof/>
-        </w:rPr>
-        <w:t>8</w:t>
-      </w:r>
-      <w:r>
-        <w:rPr>
-          <w:noProof/>
-        </w:rPr>
-        <w:fldChar w:fldCharType="end"/>
-      </w:r>
+      <w:fldSimple w:instr=" SEQ Ilustración \* ARABIC ">
+        <w:r>
+          <w:rPr>
+            <w:noProof/>
+          </w:rPr>
+          <w:t>8</w:t>
+        </w:r>
+      </w:fldSimple>
       <w:r>
         <w:t>. Cámara Siguiendo con circuito</w:t>
       </w:r>
@@ -6312,15 +6204,7 @@
         <w:jc w:val="both"/>
       </w:pPr>
       <w:r>
-        <w:t xml:space="preserve">Si hacemos </w:t>
-      </w:r>
-      <w:proofErr w:type="gramStart"/>
-      <w:r>
-        <w:t>click</w:t>
-      </w:r>
-      <w:proofErr w:type="gramEnd"/>
-      <w:r>
-        <w:t xml:space="preserve"> izquierdo sobre el canvas y arrastramos con el ratón podemos girar la cámara dependiendo del modo que tengamos activado. </w:t>
+        <w:t xml:space="preserve">Si hacemos click izquierdo sobre el canvas y arrastramos con el ratón podemos girar la cámara dependiendo del modo que tengamos activado. </w:t>
       </w:r>
     </w:p>
     <w:p>
@@ -6590,27 +6474,14 @@
         <w:pStyle w:val="Descripcin"/>
         <w:jc w:val="center"/>
       </w:pPr>
-      <w:r>
-        <w:fldChar w:fldCharType="begin"/>
-      </w:r>
-      <w:r>
-        <w:instrText xml:space="preserve"> SEQ Ilustración \* ARABIC </w:instrText>
-      </w:r>
-      <w:r>
-        <w:fldChar w:fldCharType="separate"/>
-      </w:r>
-      <w:r>
-        <w:rPr>
-          <w:noProof/>
-        </w:rPr>
-        <w:t>9</w:t>
-      </w:r>
-      <w:r>
-        <w:rPr>
-          <w:noProof/>
-        </w:rPr>
-        <w:fldChar w:fldCharType="end"/>
-      </w:r>
+      <w:fldSimple w:instr=" SEQ Ilustración \* ARABIC ">
+        <w:r>
+          <w:rPr>
+            <w:noProof/>
+          </w:rPr>
+          <w:t>9</w:t>
+        </w:r>
+      </w:fldSimple>
       <w:r>
         <w:t xml:space="preserve">. Vehículo con </w:t>
       </w:r>
@@ -6678,27 +6549,14 @@
         <w:pStyle w:val="Descripcin"/>
         <w:jc w:val="center"/>
       </w:pPr>
-      <w:r>
-        <w:fldChar w:fldCharType="begin"/>
-      </w:r>
-      <w:r>
-        <w:instrText xml:space="preserve"> SEQ Ilustración \* ARABIC </w:instrText>
-      </w:r>
-      <w:r>
-        <w:fldChar w:fldCharType="separate"/>
-      </w:r>
-      <w:r>
-        <w:rPr>
-          <w:noProof/>
-        </w:rPr>
-        <w:t>10</w:t>
-      </w:r>
-      <w:r>
-        <w:rPr>
-          <w:noProof/>
-        </w:rPr>
-        <w:fldChar w:fldCharType="end"/>
-      </w:r>
+      <w:fldSimple w:instr=" SEQ Ilustración \* ARABIC ">
+        <w:r>
+          <w:rPr>
+            <w:noProof/>
+          </w:rPr>
+          <w:t>10</w:t>
+        </w:r>
+      </w:fldSimple>
       <w:r>
         <w:t>. Vehículo con ancho 20</w:t>
       </w:r>
@@ -6772,30 +6630,14 @@
         <w:pStyle w:val="Descripcin"/>
         <w:jc w:val="center"/>
       </w:pPr>
-      <w:r>
-        <w:fldChar w:fldCharType="begin"/>
-      </w:r>
-      <w:r>
-        <w:instrText xml:space="preserve"> SEQ Ilustra</w:instrText>
-      </w:r>
-      <w:r>
-        <w:instrText xml:space="preserve">ción \* ARABIC </w:instrText>
-      </w:r>
-      <w:r>
-        <w:fldChar w:fldCharType="separate"/>
-      </w:r>
-      <w:r>
-        <w:rPr>
-          <w:noProof/>
-        </w:rPr>
-        <w:t>11</w:t>
-      </w:r>
-      <w:r>
-        <w:rPr>
-          <w:noProof/>
-        </w:rPr>
-        <w:fldChar w:fldCharType="end"/>
-      </w:r>
+      <w:fldSimple w:instr=" SEQ Ilustración \* ARABIC ">
+        <w:r>
+          <w:rPr>
+            <w:noProof/>
+          </w:rPr>
+          <w:t>11</w:t>
+        </w:r>
+      </w:fldSimple>
       <w:r>
         <w:t>. Vehículo con largo 15</w:t>
       </w:r>
@@ -6851,27 +6693,14 @@
         <w:pStyle w:val="Descripcin"/>
         <w:jc w:val="center"/>
       </w:pPr>
-      <w:r>
-        <w:fldChar w:fldCharType="begin"/>
-      </w:r>
-      <w:r>
-        <w:instrText xml:space="preserve"> SEQ Ilustración \* ARABIC </w:instrText>
-      </w:r>
-      <w:r>
-        <w:fldChar w:fldCharType="separate"/>
-      </w:r>
-      <w:r>
-        <w:rPr>
-          <w:noProof/>
-        </w:rPr>
-        <w:t>12</w:t>
-      </w:r>
-      <w:r>
-        <w:rPr>
-          <w:noProof/>
-        </w:rPr>
-        <w:fldChar w:fldCharType="end"/>
-      </w:r>
+      <w:fldSimple w:instr=" SEQ Ilustración \* ARABIC ">
+        <w:r>
+          <w:rPr>
+            <w:noProof/>
+          </w:rPr>
+          <w:t>12</w:t>
+        </w:r>
+      </w:fldSimple>
       <w:r>
         <w:t>. Vehículo con largo 25</w:t>
       </w:r>
@@ -6943,27 +6772,14 @@
         <w:pStyle w:val="Descripcin"/>
         <w:jc w:val="center"/>
       </w:pPr>
-      <w:r>
-        <w:fldChar w:fldCharType="begin"/>
-      </w:r>
-      <w:r>
-        <w:instrText xml:space="preserve"> SEQ Ilustración \* ARABIC </w:instrText>
-      </w:r>
-      <w:r>
-        <w:fldChar w:fldCharType="separate"/>
-      </w:r>
-      <w:r>
-        <w:rPr>
-          <w:noProof/>
-        </w:rPr>
-        <w:t>13</w:t>
-      </w:r>
-      <w:r>
-        <w:rPr>
-          <w:noProof/>
-        </w:rPr>
-        <w:fldChar w:fldCharType="end"/>
-      </w:r>
+      <w:fldSimple w:instr=" SEQ Ilustración \* ARABIC ">
+        <w:r>
+          <w:rPr>
+            <w:noProof/>
+          </w:rPr>
+          <w:t>13</w:t>
+        </w:r>
+      </w:fldSimple>
       <w:r>
         <w:t>. Vehículo con Distancia entre ruedas 10</w:t>
       </w:r>
@@ -7019,27 +6835,14 @@
         <w:pStyle w:val="Descripcin"/>
         <w:jc w:val="center"/>
       </w:pPr>
-      <w:r>
-        <w:fldChar w:fldCharType="begin"/>
-      </w:r>
-      <w:r>
-        <w:instrText xml:space="preserve"> SEQ Ilustración \* ARABIC </w:instrText>
-      </w:r>
-      <w:r>
-        <w:fldChar w:fldCharType="separate"/>
-      </w:r>
-      <w:r>
-        <w:rPr>
-          <w:noProof/>
-        </w:rPr>
-        <w:t>14</w:t>
-      </w:r>
-      <w:r>
-        <w:rPr>
-          <w:noProof/>
-        </w:rPr>
-        <w:fldChar w:fldCharType="end"/>
-      </w:r>
+      <w:fldSimple w:instr=" SEQ Ilustración \* ARABIC ">
+        <w:r>
+          <w:rPr>
+            <w:noProof/>
+          </w:rPr>
+          <w:t>14</w:t>
+        </w:r>
+      </w:fldSimple>
       <w:r>
         <w:t>. Vehículo con Distancia entre ruedas 15</w:t>
       </w:r>
@@ -7111,27 +6914,14 @@
         <w:pStyle w:val="Descripcin"/>
         <w:jc w:val="center"/>
       </w:pPr>
-      <w:r>
-        <w:fldChar w:fldCharType="begin"/>
-      </w:r>
-      <w:r>
-        <w:instrText xml:space="preserve"> SEQ Ilustración \* ARABIC </w:instrText>
-      </w:r>
-      <w:r>
-        <w:fldChar w:fldCharType="separate"/>
-      </w:r>
-      <w:r>
-        <w:rPr>
-          <w:noProof/>
-        </w:rPr>
-        <w:t>15</w:t>
-      </w:r>
-      <w:r>
-        <w:rPr>
-          <w:noProof/>
-        </w:rPr>
-        <w:fldChar w:fldCharType="end"/>
-      </w:r>
+      <w:fldSimple w:instr=" SEQ Ilustración \* ARABIC ">
+        <w:r>
+          <w:rPr>
+            <w:noProof/>
+          </w:rPr>
+          <w:t>15</w:t>
+        </w:r>
+      </w:fldSimple>
       <w:r>
         <w:t>. Vehículo con distancia entre sensores 4</w:t>
       </w:r>
@@ -7187,27 +6977,14 @@
         <w:pStyle w:val="Descripcin"/>
         <w:jc w:val="center"/>
       </w:pPr>
-      <w:r>
-        <w:fldChar w:fldCharType="begin"/>
-      </w:r>
-      <w:r>
-        <w:instrText xml:space="preserve"> SEQ Ilustración \* ARABIC </w:instrText>
-      </w:r>
-      <w:r>
-        <w:fldChar w:fldCharType="separate"/>
-      </w:r>
-      <w:r>
-        <w:rPr>
-          <w:noProof/>
-        </w:rPr>
-        <w:t>16</w:t>
-      </w:r>
-      <w:r>
-        <w:rPr>
-          <w:noProof/>
-        </w:rPr>
-        <w:fldChar w:fldCharType="end"/>
-      </w:r>
+      <w:fldSimple w:instr=" SEQ Ilustración \* ARABIC ">
+        <w:r>
+          <w:rPr>
+            <w:noProof/>
+          </w:rPr>
+          <w:t>16</w:t>
+        </w:r>
+      </w:fldSimple>
       <w:r>
         <w:t>. Vehículo con distancia entre sensores 8</w:t>
       </w:r>
@@ -7289,27 +7066,14 @@
           <w:noProof/>
         </w:rPr>
       </w:pPr>
-      <w:r>
-        <w:fldChar w:fldCharType="begin"/>
-      </w:r>
-      <w:r>
-        <w:instrText xml:space="preserve"> SEQ Ilustración \* ARABIC </w:instrText>
-      </w:r>
-      <w:r>
-        <w:fldChar w:fldCharType="separate"/>
-      </w:r>
-      <w:r>
-        <w:rPr>
-          <w:noProof/>
-        </w:rPr>
-        <w:t>17</w:t>
-      </w:r>
-      <w:r>
-        <w:rPr>
-          <w:noProof/>
-        </w:rPr>
-        <w:fldChar w:fldCharType="end"/>
-      </w:r>
+      <w:fldSimple w:instr=" SEQ Ilustración \* ARABIC ">
+        <w:r>
+          <w:rPr>
+            <w:noProof/>
+          </w:rPr>
+          <w:t>17</w:t>
+        </w:r>
+      </w:fldSimple>
       <w:r>
         <w:t xml:space="preserve">. Vehículo con distancia </w:t>
       </w:r>
@@ -7371,27 +7135,14 @@
         <w:pStyle w:val="Descripcin"/>
         <w:jc w:val="center"/>
       </w:pPr>
-      <w:r>
-        <w:fldChar w:fldCharType="begin"/>
-      </w:r>
-      <w:r>
-        <w:instrText xml:space="preserve"> SEQ Ilustración \* ARABIC </w:instrText>
-      </w:r>
-      <w:r>
-        <w:fldChar w:fldCharType="separate"/>
-      </w:r>
-      <w:r>
-        <w:rPr>
-          <w:noProof/>
-        </w:rPr>
-        <w:t>18</w:t>
-      </w:r>
-      <w:r>
-        <w:rPr>
-          <w:noProof/>
-        </w:rPr>
-        <w:fldChar w:fldCharType="end"/>
-      </w:r>
+      <w:fldSimple w:instr=" SEQ Ilustración \* ARABIC ">
+        <w:r>
+          <w:rPr>
+            <w:noProof/>
+          </w:rPr>
+          <w:t>18</w:t>
+        </w:r>
+      </w:fldSimple>
       <w:r>
         <w:t>. Vehículo con distancia Ruedas-sensores 20</w:t>
       </w:r>
@@ -7470,27 +7221,14 @@
         <w:pStyle w:val="Descripcin"/>
         <w:jc w:val="center"/>
       </w:pPr>
-      <w:r>
-        <w:fldChar w:fldCharType="begin"/>
-      </w:r>
-      <w:r>
-        <w:instrText xml:space="preserve"> SEQ Ilustración \* ARABIC </w:instrText>
-      </w:r>
-      <w:r>
-        <w:fldChar w:fldCharType="separate"/>
-      </w:r>
-      <w:r>
-        <w:rPr>
-          <w:noProof/>
-        </w:rPr>
-        <w:t>19</w:t>
-      </w:r>
-      <w:r>
-        <w:rPr>
-          <w:noProof/>
-        </w:rPr>
-        <w:fldChar w:fldCharType="end"/>
-      </w:r>
+      <w:fldSimple w:instr=" SEQ Ilustración \* ARABIC ">
+        <w:r>
+          <w:rPr>
+            <w:noProof/>
+          </w:rPr>
+          <w:t>19</w:t>
+        </w:r>
+      </w:fldSimple>
       <w:r>
         <w:t>. Vehículo con radio de rueda 2</w:t>
       </w:r>
@@ -7546,27 +7284,14 @@
         <w:pStyle w:val="Descripcin"/>
         <w:jc w:val="center"/>
       </w:pPr>
-      <w:r>
-        <w:fldChar w:fldCharType="begin"/>
-      </w:r>
-      <w:r>
-        <w:instrText xml:space="preserve"> SEQ Ilustración \* ARABIC </w:instrText>
-      </w:r>
-      <w:r>
-        <w:fldChar w:fldCharType="separate"/>
-      </w:r>
-      <w:r>
-        <w:rPr>
-          <w:noProof/>
-        </w:rPr>
-        <w:t>20</w:t>
-      </w:r>
-      <w:r>
-        <w:rPr>
-          <w:noProof/>
-        </w:rPr>
-        <w:fldChar w:fldCharType="end"/>
-      </w:r>
+      <w:fldSimple w:instr=" SEQ Ilustración \* ARABIC ">
+        <w:r>
+          <w:rPr>
+            <w:noProof/>
+          </w:rPr>
+          <w:t>20</w:t>
+        </w:r>
+      </w:fldSimple>
       <w:r>
         <w:t>. Vehículo con radio de rueda 4</w:t>
       </w:r>
@@ -7747,27 +7472,14 @@
         <w:pStyle w:val="Descripcin"/>
         <w:jc w:val="center"/>
       </w:pPr>
-      <w:r>
-        <w:fldChar w:fldCharType="begin"/>
-      </w:r>
-      <w:r>
-        <w:instrText xml:space="preserve"> SEQ Ilustración \* ARABIC </w:instrText>
-      </w:r>
-      <w:r>
-        <w:fldChar w:fldCharType="separate"/>
-      </w:r>
-      <w:r>
-        <w:rPr>
-          <w:noProof/>
-        </w:rPr>
-        <w:t>21</w:t>
-      </w:r>
-      <w:r>
-        <w:rPr>
-          <w:noProof/>
-        </w:rPr>
-        <w:fldChar w:fldCharType="end"/>
-      </w:r>
+      <w:fldSimple w:instr=" SEQ Ilustración \* ARABIC ">
+        <w:r>
+          <w:rPr>
+            <w:noProof/>
+          </w:rPr>
+          <w:t>21</w:t>
+        </w:r>
+      </w:fldSimple>
       <w:r>
         <w:t>. Botonera añadir circuito</w:t>
       </w:r>
@@ -7835,27 +7547,14 @@
         <w:pStyle w:val="Descripcin"/>
         <w:jc w:val="center"/>
       </w:pPr>
-      <w:r>
-        <w:fldChar w:fldCharType="begin"/>
-      </w:r>
-      <w:r>
-        <w:instrText xml:space="preserve"> SEQ Ilustración \* ARABIC </w:instrText>
-      </w:r>
-      <w:r>
-        <w:fldChar w:fldCharType="separate"/>
-      </w:r>
-      <w:r>
-        <w:rPr>
-          <w:noProof/>
-        </w:rPr>
-        <w:t>22</w:t>
-      </w:r>
-      <w:r>
-        <w:rPr>
-          <w:noProof/>
-        </w:rPr>
-        <w:fldChar w:fldCharType="end"/>
-      </w:r>
+      <w:fldSimple w:instr=" SEQ Ilustración \* ARABIC ">
+        <w:r>
+          <w:rPr>
+            <w:noProof/>
+          </w:rPr>
+          <w:t>22</w:t>
+        </w:r>
+      </w:fldSimple>
       <w:r>
         <w:t>. Botonera añadir circuito con empezar circuito</w:t>
       </w:r>
@@ -7924,30 +7623,14 @@
         <w:pStyle w:val="Descripcin"/>
         <w:jc w:val="center"/>
       </w:pPr>
-      <w:r>
-        <w:fldChar w:fldCharType="begin"/>
-      </w:r>
-      <w:r>
-        <w:instrText xml:space="preserve"> SEQ </w:instrText>
-      </w:r>
-      <w:r>
-        <w:instrText xml:space="preserve">Ilustración \* ARABIC </w:instrText>
-      </w:r>
-      <w:r>
-        <w:fldChar w:fldCharType="separate"/>
-      </w:r>
-      <w:r>
-        <w:rPr>
-          <w:noProof/>
-        </w:rPr>
-        <w:t>23</w:t>
-      </w:r>
-      <w:r>
-        <w:rPr>
-          <w:noProof/>
-        </w:rPr>
-        <w:fldChar w:fldCharType="end"/>
-      </w:r>
+      <w:fldSimple w:instr=" SEQ Ilustración \* ARABIC ">
+        <w:r>
+          <w:rPr>
+            <w:noProof/>
+          </w:rPr>
+          <w:t>23</w:t>
+        </w:r>
+      </w:fldSimple>
       <w:r>
         <w:t>. Sección información antes de añadir circuito.</w:t>
       </w:r>
@@ -8028,27 +7711,14 @@
         <w:pStyle w:val="Descripcin"/>
         <w:jc w:val="center"/>
       </w:pPr>
-      <w:r>
-        <w:fldChar w:fldCharType="begin"/>
-      </w:r>
-      <w:r>
-        <w:instrText xml:space="preserve"> SEQ Ilustración \* ARABIC </w:instrText>
-      </w:r>
-      <w:r>
-        <w:fldChar w:fldCharType="separate"/>
-      </w:r>
-      <w:r>
-        <w:rPr>
-          <w:noProof/>
-        </w:rPr>
-        <w:t>24</w:t>
-      </w:r>
-      <w:r>
-        <w:rPr>
-          <w:noProof/>
-        </w:rPr>
-        <w:fldChar w:fldCharType="end"/>
-      </w:r>
+      <w:fldSimple w:instr=" SEQ Ilustración \* ARABIC ">
+        <w:r>
+          <w:rPr>
+            <w:noProof/>
+          </w:rPr>
+          <w:t>24</w:t>
+        </w:r>
+      </w:fldSimple>
       <w:r>
         <w:t>. Sección información durante el recorrido de un circuito.</w:t>
       </w:r>
@@ -8116,27 +7786,14 @@
         <w:pStyle w:val="Descripcin"/>
         <w:jc w:val="center"/>
       </w:pPr>
-      <w:r>
-        <w:fldChar w:fldCharType="begin"/>
-      </w:r>
-      <w:r>
-        <w:instrText xml:space="preserve"> SEQ Ilustración \* ARABIC </w:instrText>
-      </w:r>
-      <w:r>
-        <w:fldChar w:fldCharType="separate"/>
-      </w:r>
-      <w:r>
-        <w:rPr>
-          <w:noProof/>
-        </w:rPr>
-        <w:t>25</w:t>
-      </w:r>
-      <w:r>
-        <w:rPr>
-          <w:noProof/>
-        </w:rPr>
-        <w:fldChar w:fldCharType="end"/>
-      </w:r>
+      <w:fldSimple w:instr=" SEQ Ilustración \* ARABIC ">
+        <w:r>
+          <w:rPr>
+            <w:noProof/>
+          </w:rPr>
+          <w:t>25</w:t>
+        </w:r>
+      </w:fldSimple>
       <w:r>
         <w:t>. Sección Vueltas con ejemplos.</w:t>
       </w:r>
@@ -8271,27 +7928,14 @@
         <w:pStyle w:val="Descripcin"/>
         <w:jc w:val="center"/>
       </w:pPr>
-      <w:r>
-        <w:fldChar w:fldCharType="begin"/>
-      </w:r>
-      <w:r>
-        <w:instrText xml:space="preserve"> SEQ Ilustración \* ARABIC </w:instrText>
-      </w:r>
-      <w:r>
-        <w:fldChar w:fldCharType="separate"/>
-      </w:r>
-      <w:r>
-        <w:rPr>
-          <w:noProof/>
-        </w:rPr>
-        <w:t>26</w:t>
-      </w:r>
-      <w:r>
-        <w:rPr>
-          <w:noProof/>
-        </w:rPr>
-        <w:fldChar w:fldCharType="end"/>
-      </w:r>
+      <w:fldSimple w:instr=" SEQ Ilustración \* ARABIC ">
+        <w:r>
+          <w:rPr>
+            <w:noProof/>
+          </w:rPr>
+          <w:t>26</w:t>
+        </w:r>
+      </w:fldSimple>
       <w:r>
         <w:t>. Valores primera prueba</w:t>
       </w:r>
@@ -8360,27 +8004,14 @@
         <w:pStyle w:val="Descripcin"/>
         <w:jc w:val="center"/>
       </w:pPr>
-      <w:r>
-        <w:fldChar w:fldCharType="begin"/>
-      </w:r>
-      <w:r>
-        <w:instrText xml:space="preserve"> SEQ Ilustración \* ARABIC </w:instrText>
-      </w:r>
-      <w:r>
-        <w:fldChar w:fldCharType="separate"/>
-      </w:r>
-      <w:r>
-        <w:rPr>
-          <w:noProof/>
-        </w:rPr>
-        <w:t>27</w:t>
-      </w:r>
-      <w:r>
-        <w:rPr>
-          <w:noProof/>
-        </w:rPr>
-        <w:fldChar w:fldCharType="end"/>
-      </w:r>
+      <w:fldSimple w:instr=" SEQ Ilustración \* ARABIC ">
+        <w:r>
+          <w:rPr>
+            <w:noProof/>
+          </w:rPr>
+          <w:t>27</w:t>
+        </w:r>
+      </w:fldSimple>
       <w:r>
         <w:t>. Resultados primera prueba</w:t>
       </w:r>
@@ -8473,27 +8104,14 @@
         <w:pStyle w:val="Descripcin"/>
         <w:jc w:val="center"/>
       </w:pPr>
-      <w:r>
-        <w:fldChar w:fldCharType="begin"/>
-      </w:r>
-      <w:r>
-        <w:instrText xml:space="preserve"> SEQ Ilustración \* ARABIC </w:instrText>
-      </w:r>
-      <w:r>
-        <w:fldChar w:fldCharType="separate"/>
-      </w:r>
-      <w:r>
-        <w:rPr>
-          <w:noProof/>
-        </w:rPr>
-        <w:t>28</w:t>
-      </w:r>
-      <w:r>
-        <w:rPr>
-          <w:noProof/>
-        </w:rPr>
-        <w:fldChar w:fldCharType="end"/>
-      </w:r>
+      <w:fldSimple w:instr=" SEQ Ilustración \* ARABIC ">
+        <w:r>
+          <w:rPr>
+            <w:noProof/>
+          </w:rPr>
+          <w:t>28</w:t>
+        </w:r>
+      </w:fldSimple>
       <w:r>
         <w:t>. Valores segunda prueba</w:t>
       </w:r>
@@ -8557,27 +8175,14 @@
         <w:pStyle w:val="Descripcin"/>
         <w:jc w:val="center"/>
       </w:pPr>
-      <w:r>
-        <w:fldChar w:fldCharType="begin"/>
-      </w:r>
-      <w:r>
-        <w:instrText xml:space="preserve"> SEQ Ilustración \* ARABIC </w:instrText>
-      </w:r>
-      <w:r>
-        <w:fldChar w:fldCharType="separate"/>
-      </w:r>
-      <w:r>
-        <w:rPr>
-          <w:noProof/>
-        </w:rPr>
-        <w:t>29</w:t>
-      </w:r>
-      <w:r>
-        <w:rPr>
-          <w:noProof/>
-        </w:rPr>
-        <w:fldChar w:fldCharType="end"/>
-      </w:r>
+      <w:fldSimple w:instr=" SEQ Ilustración \* ARABIC ">
+        <w:r>
+          <w:rPr>
+            <w:noProof/>
+          </w:rPr>
+          <w:t>29</w:t>
+        </w:r>
+      </w:fldSimple>
       <w:r>
         <w:t>. Resultados segunda prueba</w:t>
       </w:r>
@@ -8675,27 +8280,14 @@
         <w:pStyle w:val="Descripcin"/>
         <w:jc w:val="center"/>
       </w:pPr>
-      <w:r>
-        <w:fldChar w:fldCharType="begin"/>
-      </w:r>
-      <w:r>
-        <w:instrText xml:space="preserve"> SEQ Ilustración \* ARABIC </w:instrText>
-      </w:r>
-      <w:r>
-        <w:fldChar w:fldCharType="separate"/>
-      </w:r>
-      <w:r>
-        <w:rPr>
-          <w:noProof/>
-        </w:rPr>
-        <w:t>30</w:t>
-      </w:r>
-      <w:r>
-        <w:rPr>
-          <w:noProof/>
-        </w:rPr>
-        <w:fldChar w:fldCharType="end"/>
-      </w:r>
+      <w:fldSimple w:instr=" SEQ Ilustración \* ARABIC ">
+        <w:r>
+          <w:rPr>
+            <w:noProof/>
+          </w:rPr>
+          <w:t>30</w:t>
+        </w:r>
+      </w:fldSimple>
       <w:r>
         <w:t>. Valores tercera prueba</w:t>
       </w:r>
@@ -8759,27 +8351,14 @@
         <w:pStyle w:val="Descripcin"/>
         <w:jc w:val="center"/>
       </w:pPr>
-      <w:r>
-        <w:fldChar w:fldCharType="begin"/>
-      </w:r>
-      <w:r>
-        <w:instrText xml:space="preserve"> SEQ Ilustración \* ARABIC </w:instrText>
-      </w:r>
-      <w:r>
-        <w:fldChar w:fldCharType="separate"/>
-      </w:r>
-      <w:r>
-        <w:rPr>
-          <w:noProof/>
-        </w:rPr>
-        <w:t>31</w:t>
-      </w:r>
-      <w:r>
-        <w:rPr>
-          <w:noProof/>
-        </w:rPr>
-        <w:fldChar w:fldCharType="end"/>
-      </w:r>
+      <w:fldSimple w:instr=" SEQ Ilustración \* ARABIC ">
+        <w:r>
+          <w:rPr>
+            <w:noProof/>
+          </w:rPr>
+          <w:t>31</w:t>
+        </w:r>
+      </w:fldSimple>
       <w:r>
         <w:t>. Resultados tercera prueba</w:t>
       </w:r>
@@ -8874,27 +8453,14 @@
         <w:pStyle w:val="Descripcin"/>
         <w:jc w:val="center"/>
       </w:pPr>
-      <w:r>
-        <w:fldChar w:fldCharType="begin"/>
-      </w:r>
-      <w:r>
-        <w:instrText xml:space="preserve"> SEQ Ilustración \* ARABIC </w:instrText>
-      </w:r>
-      <w:r>
-        <w:fldChar w:fldCharType="separate"/>
-      </w:r>
-      <w:r>
-        <w:rPr>
-          <w:noProof/>
-        </w:rPr>
-        <w:t>32</w:t>
-      </w:r>
-      <w:r>
-        <w:rPr>
-          <w:noProof/>
-        </w:rPr>
-        <w:fldChar w:fldCharType="end"/>
-      </w:r>
+      <w:fldSimple w:instr=" SEQ Ilustración \* ARABIC ">
+        <w:r>
+          <w:rPr>
+            <w:noProof/>
+          </w:rPr>
+          <w:t>32</w:t>
+        </w:r>
+      </w:fldSimple>
       <w:r>
         <w:t>. Valores cuarta prueba</w:t>
       </w:r>
@@ -8958,27 +8524,14 @@
         <w:pStyle w:val="Descripcin"/>
         <w:jc w:val="center"/>
       </w:pPr>
-      <w:r>
-        <w:fldChar w:fldCharType="begin"/>
-      </w:r>
-      <w:r>
-        <w:instrText xml:space="preserve"> SEQ Ilustración \* ARABIC </w:instrText>
-      </w:r>
-      <w:r>
-        <w:fldChar w:fldCharType="separate"/>
-      </w:r>
-      <w:r>
-        <w:rPr>
-          <w:noProof/>
-        </w:rPr>
-        <w:t>33</w:t>
-      </w:r>
-      <w:r>
-        <w:rPr>
-          <w:noProof/>
-        </w:rPr>
-        <w:fldChar w:fldCharType="end"/>
-      </w:r>
+      <w:fldSimple w:instr=" SEQ Ilustración \* ARABIC ">
+        <w:r>
+          <w:rPr>
+            <w:noProof/>
+          </w:rPr>
+          <w:t>33</w:t>
+        </w:r>
+      </w:fldSimple>
       <w:r>
         <w:t>. Resultados cuarta prueba</w:t>
       </w:r>
@@ -9097,27 +8650,14 @@
         <w:pStyle w:val="Descripcin"/>
         <w:jc w:val="center"/>
       </w:pPr>
-      <w:r>
-        <w:fldChar w:fldCharType="begin"/>
-      </w:r>
-      <w:r>
-        <w:instrText xml:space="preserve"> SEQ Ilustración \* ARABIC </w:instrText>
-      </w:r>
-      <w:r>
-        <w:fldChar w:fldCharType="separate"/>
-      </w:r>
-      <w:r>
-        <w:rPr>
-          <w:noProof/>
-        </w:rPr>
-        <w:t>34</w:t>
-      </w:r>
-      <w:r>
-        <w:rPr>
-          <w:noProof/>
-        </w:rPr>
-        <w:fldChar w:fldCharType="end"/>
-      </w:r>
+      <w:fldSimple w:instr=" SEQ Ilustración \* ARABIC ">
+        <w:r>
+          <w:rPr>
+            <w:noProof/>
+          </w:rPr>
+          <w:t>34</w:t>
+        </w:r>
+      </w:fldSimple>
       <w:r>
         <w:t>. Valores quinta prueba</w:t>
       </w:r>
@@ -9182,27 +8722,14 @@
         <w:pStyle w:val="Descripcin"/>
         <w:jc w:val="center"/>
       </w:pPr>
-      <w:r>
-        <w:fldChar w:fldCharType="begin"/>
-      </w:r>
-      <w:r>
-        <w:instrText xml:space="preserve"> SEQ Ilustración \* ARABIC </w:instrText>
-      </w:r>
-      <w:r>
-        <w:fldChar w:fldCharType="separate"/>
-      </w:r>
-      <w:r>
-        <w:rPr>
-          <w:noProof/>
-        </w:rPr>
-        <w:t>35</w:t>
-      </w:r>
-      <w:r>
-        <w:rPr>
-          <w:noProof/>
-        </w:rPr>
-        <w:fldChar w:fldCharType="end"/>
-      </w:r>
+      <w:fldSimple w:instr=" SEQ Ilustración \* ARABIC ">
+        <w:r>
+          <w:rPr>
+            <w:noProof/>
+          </w:rPr>
+          <w:t>35</w:t>
+        </w:r>
+      </w:fldSimple>
       <w:r>
         <w:t>. Resultados quinta prueba</w:t>
       </w:r>
@@ -13129,27 +12656,14 @@
       <w:r>
         <w:t xml:space="preserve">Tabla </w:t>
       </w:r>
-      <w:r>
-        <w:fldChar w:fldCharType="begin"/>
-      </w:r>
-      <w:r>
-        <w:instrText xml:space="preserve"> SEQ Tabla \* ARABIC </w:instrText>
-      </w:r>
-      <w:r>
-        <w:fldChar w:fldCharType="separate"/>
-      </w:r>
-      <w:r>
-        <w:rPr>
-          <w:noProof/>
-        </w:rPr>
-        <w:t>1</w:t>
-      </w:r>
-      <w:r>
-        <w:rPr>
-          <w:noProof/>
-        </w:rPr>
-        <w:fldChar w:fldCharType="end"/>
-      </w:r>
+      <w:fldSimple w:instr=" SEQ Tabla \* ARABIC ">
+        <w:r>
+          <w:rPr>
+            <w:noProof/>
+          </w:rPr>
+          <w:t>1</w:t>
+        </w:r>
+      </w:fldSimple>
       <w:r>
         <w:t>. Resultados prueba 6</w:t>
       </w:r>
@@ -13323,27 +12837,14 @@
         <w:pStyle w:val="Descripcin"/>
         <w:jc w:val="center"/>
       </w:pPr>
-      <w:r>
-        <w:fldChar w:fldCharType="begin"/>
-      </w:r>
-      <w:r>
-        <w:instrText xml:space="preserve"> SEQ Ilustración \* ARABIC </w:instrText>
-      </w:r>
-      <w:r>
-        <w:fldChar w:fldCharType="separate"/>
-      </w:r>
-      <w:r>
-        <w:rPr>
-          <w:noProof/>
-        </w:rPr>
-        <w:t>36</w:t>
-      </w:r>
-      <w:r>
-        <w:rPr>
-          <w:noProof/>
-        </w:rPr>
-        <w:fldChar w:fldCharType="end"/>
-      </w:r>
+      <w:fldSimple w:instr=" SEQ Ilustración \* ARABIC ">
+        <w:r>
+          <w:rPr>
+            <w:noProof/>
+          </w:rPr>
+          <w:t>36</w:t>
+        </w:r>
+      </w:fldSimple>
       <w:r>
         <w:t>. Diagrama de flujo del renderizado.</w:t>
       </w:r>
@@ -13540,6 +13041,11 @@
           <w:numId w:val="36"/>
         </w:numPr>
         <w:jc w:val="both"/>
+        <w:rPr>
+          <w:rStyle w:val="Hipervnculo"/>
+          <w:color w:val="auto"/>
+          <w:u w:val="none"/>
+        </w:rPr>
       </w:pPr>
       <w:hyperlink r:id="rId57" w:anchor="diagramlist:proj=0&amp;new=Flowchart" w:history="1">
         <w:hyperlink r:id="rId58" w:anchor="diagramlist:proj=0&amp;new" w:history="1">
@@ -13551,11 +13057,158 @@
           </w:r>
         </w:hyperlink>
       </w:hyperlink>
-      <w:bookmarkStart w:id="1" w:name="_GoBack"/>
-      <w:bookmarkEnd w:id="1"/>
+    </w:p>
+    <w:p>
+      <w:pPr>
+        <w:pStyle w:val="Prrafodelista"/>
+        <w:numPr>
+          <w:ilvl w:val="0"/>
+          <w:numId w:val="36"/>
+        </w:numPr>
+        <w:jc w:val="both"/>
+        <w:rPr>
+          <w:rStyle w:val="Hipervnculo"/>
+          <w:color w:val="auto"/>
+          <w:u w:val="none"/>
+        </w:rPr>
+      </w:pPr>
+      <w:hyperlink r:id="rId59" w:history="1">
+        <w:r>
+          <w:rPr>
+            <w:rStyle w:val="Hipervnculo"/>
+          </w:rPr>
+          <w:t>https://es.wikipedia.org/wiki/Gr%C3%A1ficos_3D_por_computadora</w:t>
+        </w:r>
+      </w:hyperlink>
+    </w:p>
+    <w:p>
+      <w:pPr>
+        <w:pStyle w:val="Prrafodelista"/>
+        <w:numPr>
+          <w:ilvl w:val="0"/>
+          <w:numId w:val="36"/>
+        </w:numPr>
+        <w:jc w:val="both"/>
+      </w:pPr>
+      <w:hyperlink r:id="rId60" w:history="1">
+        <w:r>
+          <w:rPr>
+            <w:rStyle w:val="Hipervnculo"/>
+          </w:rPr>
+          <w:t>https://scratchdaynerja.wordpress.com/2016/05/24/mirando-siempre-el-suelo/</w:t>
+        </w:r>
+      </w:hyperlink>
+      <w:r>
+        <w:t xml:space="preserve"> (Foto robot Motivaciones)</w:t>
+      </w:r>
+    </w:p>
+    <w:p>
+      <w:pPr>
+        <w:pStyle w:val="Prrafodelista"/>
+        <w:numPr>
+          <w:ilvl w:val="0"/>
+          <w:numId w:val="36"/>
+        </w:numPr>
+        <w:jc w:val="both"/>
+      </w:pPr>
+      <w:hyperlink r:id="rId61" w:history="1">
+        <w:r>
+          <w:rPr>
+            <w:rStyle w:val="Hipervnculo"/>
+          </w:rPr>
+          <w:t>https://mindstormspodcast.wordpress.com/building-instructions/ackermann-steering-geometry/</w:t>
+        </w:r>
+      </w:hyperlink>
+      <w:r>
+        <w:t xml:space="preserve"> (Foto robot Ackermann)</w:t>
+      </w:r>
+    </w:p>
+    <w:p>
+      <w:pPr>
+        <w:pStyle w:val="Prrafodelista"/>
+        <w:numPr>
+          <w:ilvl w:val="0"/>
+          <w:numId w:val="36"/>
+        </w:numPr>
+        <w:jc w:val="both"/>
+      </w:pPr>
+      <w:hyperlink r:id="rId62" w:history="1">
+        <w:r>
+          <w:rPr>
+            <w:rStyle w:val="Hipervnculo"/>
+          </w:rPr>
+          <w:t>https://static.misionesonline.news/fotos/1ea474fe383ba711892ce6302d76cde928a0e996.jpg</w:t>
+        </w:r>
+      </w:hyperlink>
+      <w:r>
+        <w:t xml:space="preserve"> (Foto robot direccionamiento diferencial)</w:t>
+      </w:r>
+    </w:p>
+    <w:p>
+      <w:pPr>
+        <w:pStyle w:val="Prrafodelista"/>
+        <w:numPr>
+          <w:ilvl w:val="0"/>
+          <w:numId w:val="36"/>
+        </w:numPr>
+        <w:jc w:val="both"/>
+      </w:pPr>
+      <w:hyperlink r:id="rId63" w:history="1">
+        <w:r>
+          <w:rPr>
+            <w:rStyle w:val="Hipervnculo"/>
+          </w:rPr>
+          <w:t>https://cs.brynmawr.edu/BeyondLegos/Images/PioneerKhepera.jpg</w:t>
+        </w:r>
+      </w:hyperlink>
+      <w:r>
+        <w:t xml:space="preserve"> (Foto robot SkidSteer)</w:t>
+      </w:r>
+    </w:p>
+    <w:p>
+      <w:pPr>
+        <w:pStyle w:val="Prrafodelista"/>
+        <w:numPr>
+          <w:ilvl w:val="0"/>
+          <w:numId w:val="36"/>
+        </w:numPr>
+        <w:jc w:val="both"/>
+      </w:pPr>
+      <w:hyperlink r:id="rId64" w:history="1">
+        <w:r>
+          <w:rPr>
+            <w:rStyle w:val="Hipervnculo"/>
+          </w:rPr>
+          <w:t>https://imgaz3.staticbg.com/thumb/view/oaupload/banggood/images/EF/68/51e6b3d3-59fd-473b-b945-56ad0197eecb.jpg</w:t>
+        </w:r>
+      </w:hyperlink>
+      <w:r>
+        <w:t xml:space="preserve"> (Foto robot con pistas de deslizamiento)</w:t>
+      </w:r>
+    </w:p>
+    <w:p>
+      <w:pPr>
+        <w:pStyle w:val="Prrafodelista"/>
+        <w:numPr>
+          <w:ilvl w:val="0"/>
+          <w:numId w:val="36"/>
+        </w:numPr>
+        <w:jc w:val="both"/>
+      </w:pPr>
+      <w:hyperlink r:id="rId65" w:history="1">
+        <w:r>
+          <w:rPr>
+            <w:rStyle w:val="Hipervnculo"/>
+          </w:rPr>
+          <w:t>https://exnihilorobotics.com/wp-content/uploads/2012/04/IMG_3685.jpg</w:t>
+        </w:r>
+      </w:hyperlink>
+      <w:r>
+        <w:t xml:space="preserve"> (Foto robot con dirección síncrona)</w:t>
+      </w:r>
     </w:p>
     <w:sectPr>
-      <w:footerReference w:type="default" r:id="rId59"/>
+      <w:footerReference w:type="default" r:id="rId66"/>
       <w:pgSz w:w="11906" w:h="16838"/>
       <w:pgMar w:top="1417" w:right="1701" w:bottom="1417" w:left="1701" w:header="708" w:footer="708" w:gutter="0"/>
       <w:cols w:space="708"/>
@@ -13566,7 +13219,7 @@
 </file>
 
 <file path=word/endnotes.xml><?xml version="1.0" encoding="utf-8"?>
-<w:endnotes xmlns:wpc="http://schemas.microsoft.com/office/word/2010/wordprocessingCanvas" xmlns:cx="http://schemas.microsoft.com/office/drawing/2014/chartex" xmlns:cx1="http://schemas.microsoft.com/office/drawing/2015/9/8/chartex" xmlns:cx2="http://schemas.microsoft.com/office/drawing/2015/10/21/chartex" xmlns:cx3="http://schemas.microsoft.com/office/drawing/2016/5/9/chartex" xmlns:cx4="http://schemas.microsoft.com/office/drawing/2016/5/10/chartex" xmlns:cx5="http://schemas.microsoft.com/office/drawing/2016/5/11/chartex" xmlns:cx6="http://schemas.microsoft.com/office/drawing/2016/5/12/chartex" xmlns:cx7="http://schemas.microsoft.com/office/drawing/2016/5/13/chartex" xmlns:cx8="http://schemas.microsoft.com/office/drawing/2016/5/14/chartex" xmlns:mc="http://schemas.openxmlformats.org/markup-compatibility/2006" xmlns:aink="http://schemas.microsoft.com/office/drawing/2016/ink" xmlns:am3d="http://schemas.microsoft.com/office/drawing/2017/model3d" xmlns:o="urn:schemas-microsoft-com:office:office" xmlns:r="http://schemas.openxmlformats.org/officeDocument/2006/relationships" xmlns:m="http://schemas.openxmlformats.org/officeDocument/2006/math" xmlns:v="urn:schemas-microsoft-com:vml" xmlns:wp14="http://schemas.microsoft.com/office/word/2010/wordprocessingDrawing" xmlns:wp="http://schemas.openxmlformats.org/drawingml/2006/wordprocessingDrawing" xmlns:w10="urn:schemas-microsoft-com:office:word" xmlns:w="http://schemas.openxmlformats.org/wordprocessingml/2006/main" xmlns:w14="http://schemas.microsoft.com/office/word/2010/wordml" xmlns:w15="http://schemas.microsoft.com/office/word/2012/wordml" xmlns:w16cid="http://schemas.microsoft.com/office/word/2016/wordml/cid" xmlns:w16se="http://schemas.microsoft.com/office/word/2015/wordml/symex" xmlns:wpg="http://schemas.microsoft.com/office/word/2010/wordprocessingGroup" xmlns:wpi="http://schemas.microsoft.com/office/word/2010/wordprocessingInk" xmlns:wne="http://schemas.microsoft.com/office/word/2006/wordml" xmlns:wps="http://schemas.microsoft.com/office/word/2010/wordprocessingShape" mc:Ignorable="w14 w15 w16se w16cid wp14">
+<w:endnotes xmlns:wpc="http://schemas.microsoft.com/office/word/2010/wordprocessingCanvas" xmlns:cx="http://schemas.microsoft.com/office/drawing/2014/chartex" xmlns:cx1="http://schemas.microsoft.com/office/drawing/2015/9/8/chartex" xmlns:cx2="http://schemas.microsoft.com/office/drawing/2015/10/21/chartex" xmlns:cx3="http://schemas.microsoft.com/office/drawing/2016/5/9/chartex" xmlns:cx4="http://schemas.microsoft.com/office/drawing/2016/5/10/chartex" xmlns:cx5="http://schemas.microsoft.com/office/drawing/2016/5/11/chartex" xmlns:cx6="http://schemas.microsoft.com/office/drawing/2016/5/12/chartex" xmlns:cx7="http://schemas.microsoft.com/office/drawing/2016/5/13/chartex" xmlns:cx8="http://schemas.microsoft.com/office/drawing/2016/5/14/chartex" xmlns:mc="http://schemas.openxmlformats.org/markup-compatibility/2006" xmlns:aink="http://schemas.microsoft.com/office/drawing/2016/ink" xmlns:am3d="http://schemas.microsoft.com/office/drawing/2017/model3d" xmlns:o="urn:schemas-microsoft-com:office:office" xmlns:r="http://schemas.openxmlformats.org/officeDocument/2006/relationships" xmlns:m="http://schemas.openxmlformats.org/officeDocument/2006/math" xmlns:v="urn:schemas-microsoft-com:vml" xmlns:wp14="http://schemas.microsoft.com/office/word/2010/wordprocessingDrawing" xmlns:wp="http://schemas.openxmlformats.org/drawingml/2006/wordprocessingDrawing" xmlns:w10="urn:schemas-microsoft-com:office:word" xmlns:w="http://schemas.openxmlformats.org/wordprocessingml/2006/main" xmlns:w14="http://schemas.microsoft.com/office/word/2010/wordml" xmlns:w15="http://schemas.microsoft.com/office/word/2012/wordml" xmlns:w16cex="http://schemas.microsoft.com/office/word/2018/wordml/cex" xmlns:w16cid="http://schemas.microsoft.com/office/word/2016/wordml/cid" xmlns:w16="http://schemas.microsoft.com/office/word/2018/wordml" xmlns:w16se="http://schemas.microsoft.com/office/word/2015/wordml/symex" xmlns:wpg="http://schemas.microsoft.com/office/word/2010/wordprocessingGroup" xmlns:wpi="http://schemas.microsoft.com/office/word/2010/wordprocessingInk" xmlns:wne="http://schemas.microsoft.com/office/word/2006/wordml" xmlns:wps="http://schemas.microsoft.com/office/word/2010/wordprocessingShape" mc:Ignorable="w14 w15 w16se w16cid w16 w16cex wp14">
   <w:endnote w:type="separator" w:id="-1">
     <w:p>
       <w:pPr>
@@ -13591,7 +13244,7 @@
 </file>
 
 <file path=word/footer1.xml><?xml version="1.0" encoding="utf-8"?>
-<w:ftr xmlns:wpc="http://schemas.microsoft.com/office/word/2010/wordprocessingCanvas" xmlns:cx="http://schemas.microsoft.com/office/drawing/2014/chartex" xmlns:cx1="http://schemas.microsoft.com/office/drawing/2015/9/8/chartex" xmlns:cx2="http://schemas.microsoft.com/office/drawing/2015/10/21/chartex" xmlns:cx3="http://schemas.microsoft.com/office/drawing/2016/5/9/chartex" xmlns:cx4="http://schemas.microsoft.com/office/drawing/2016/5/10/chartex" xmlns:cx5="http://schemas.microsoft.com/office/drawing/2016/5/11/chartex" xmlns:cx6="http://schemas.microsoft.com/office/drawing/2016/5/12/chartex" xmlns:cx7="http://schemas.microsoft.com/office/drawing/2016/5/13/chartex" xmlns:cx8="http://schemas.microsoft.com/office/drawing/2016/5/14/chartex" xmlns:mc="http://schemas.openxmlformats.org/markup-compatibility/2006" xmlns:aink="http://schemas.microsoft.com/office/drawing/2016/ink" xmlns:am3d="http://schemas.microsoft.com/office/drawing/2017/model3d" xmlns:o="urn:schemas-microsoft-com:office:office" xmlns:r="http://schemas.openxmlformats.org/officeDocument/2006/relationships" xmlns:m="http://schemas.openxmlformats.org/officeDocument/2006/math" xmlns:v="urn:schemas-microsoft-com:vml" xmlns:wp14="http://schemas.microsoft.com/office/word/2010/wordprocessingDrawing" xmlns:wp="http://schemas.openxmlformats.org/drawingml/2006/wordprocessingDrawing" xmlns:w10="urn:schemas-microsoft-com:office:word" xmlns:w="http://schemas.openxmlformats.org/wordprocessingml/2006/main" xmlns:w14="http://schemas.microsoft.com/office/word/2010/wordml" xmlns:w15="http://schemas.microsoft.com/office/word/2012/wordml" xmlns:w16cid="http://schemas.microsoft.com/office/word/2016/wordml/cid" xmlns:w16se="http://schemas.microsoft.com/office/word/2015/wordml/symex" xmlns:wpg="http://schemas.microsoft.com/office/word/2010/wordprocessingGroup" xmlns:wpi="http://schemas.microsoft.com/office/word/2010/wordprocessingInk" xmlns:wne="http://schemas.microsoft.com/office/word/2006/wordml" xmlns:wps="http://schemas.microsoft.com/office/word/2010/wordprocessingShape" mc:Ignorable="w14 w15 w16se w16cid wp14">
+<w:ftr xmlns:wpc="http://schemas.microsoft.com/office/word/2010/wordprocessingCanvas" xmlns:cx="http://schemas.microsoft.com/office/drawing/2014/chartex" xmlns:cx1="http://schemas.microsoft.com/office/drawing/2015/9/8/chartex" xmlns:cx2="http://schemas.microsoft.com/office/drawing/2015/10/21/chartex" xmlns:cx3="http://schemas.microsoft.com/office/drawing/2016/5/9/chartex" xmlns:cx4="http://schemas.microsoft.com/office/drawing/2016/5/10/chartex" xmlns:cx5="http://schemas.microsoft.com/office/drawing/2016/5/11/chartex" xmlns:cx6="http://schemas.microsoft.com/office/drawing/2016/5/12/chartex" xmlns:cx7="http://schemas.microsoft.com/office/drawing/2016/5/13/chartex" xmlns:cx8="http://schemas.microsoft.com/office/drawing/2016/5/14/chartex" xmlns:mc="http://schemas.openxmlformats.org/markup-compatibility/2006" xmlns:aink="http://schemas.microsoft.com/office/drawing/2016/ink" xmlns:am3d="http://schemas.microsoft.com/office/drawing/2017/model3d" xmlns:o="urn:schemas-microsoft-com:office:office" xmlns:r="http://schemas.openxmlformats.org/officeDocument/2006/relationships" xmlns:m="http://schemas.openxmlformats.org/officeDocument/2006/math" xmlns:v="urn:schemas-microsoft-com:vml" xmlns:wp14="http://schemas.microsoft.com/office/word/2010/wordprocessingDrawing" xmlns:wp="http://schemas.openxmlformats.org/drawingml/2006/wordprocessingDrawing" xmlns:w10="urn:schemas-microsoft-com:office:word" xmlns:w="http://schemas.openxmlformats.org/wordprocessingml/2006/main" xmlns:w14="http://schemas.microsoft.com/office/word/2010/wordml" xmlns:w15="http://schemas.microsoft.com/office/word/2012/wordml" xmlns:w16cex="http://schemas.microsoft.com/office/word/2018/wordml/cex" xmlns:w16cid="http://schemas.microsoft.com/office/word/2016/wordml/cid" xmlns:w16="http://schemas.microsoft.com/office/word/2018/wordml" xmlns:w16se="http://schemas.microsoft.com/office/word/2015/wordml/symex" xmlns:wpg="http://schemas.microsoft.com/office/word/2010/wordprocessingGroup" xmlns:wpi="http://schemas.microsoft.com/office/word/2010/wordprocessingInk" xmlns:wne="http://schemas.microsoft.com/office/word/2006/wordml" xmlns:wps="http://schemas.microsoft.com/office/word/2010/wordprocessingShape" mc:Ignorable="w14 w15 w16se w16cid w16 w16cex wp14">
   <w:sdt>
     <w:sdtPr>
       <w:id w:val="496688629"/>
@@ -13600,7 +13253,6 @@
         <w:docPartUnique/>
       </w:docPartObj>
     </w:sdtPr>
-    <w:sdtEndPr/>
     <w:sdtContent>
       <w:p>
         <w:pPr>
@@ -13819,7 +13471,7 @@
 </file>
 
 <file path=word/footnotes.xml><?xml version="1.0" encoding="utf-8"?>
-<w:footnotes xmlns:wpc="http://schemas.microsoft.com/office/word/2010/wordprocessingCanvas" xmlns:cx="http://schemas.microsoft.com/office/drawing/2014/chartex" xmlns:cx1="http://schemas.microsoft.com/office/drawing/2015/9/8/chartex" xmlns:cx2="http://schemas.microsoft.com/office/drawing/2015/10/21/chartex" xmlns:cx3="http://schemas.microsoft.com/office/drawing/2016/5/9/chartex" xmlns:cx4="http://schemas.microsoft.com/office/drawing/2016/5/10/chartex" xmlns:cx5="http://schemas.microsoft.com/office/drawing/2016/5/11/chartex" xmlns:cx6="http://schemas.microsoft.com/office/drawing/2016/5/12/chartex" xmlns:cx7="http://schemas.microsoft.com/office/drawing/2016/5/13/chartex" xmlns:cx8="http://schemas.microsoft.com/office/drawing/2016/5/14/chartex" xmlns:mc="http://schemas.openxmlformats.org/markup-compatibility/2006" xmlns:aink="http://schemas.microsoft.com/office/drawing/2016/ink" xmlns:am3d="http://schemas.microsoft.com/office/drawing/2017/model3d" xmlns:o="urn:schemas-microsoft-com:office:office" xmlns:r="http://schemas.openxmlformats.org/officeDocument/2006/relationships" xmlns:m="http://schemas.openxmlformats.org/officeDocument/2006/math" xmlns:v="urn:schemas-microsoft-com:vml" xmlns:wp14="http://schemas.microsoft.com/office/word/2010/wordprocessingDrawing" xmlns:wp="http://schemas.openxmlformats.org/drawingml/2006/wordprocessingDrawing" xmlns:w10="urn:schemas-microsoft-com:office:word" xmlns:w="http://schemas.openxmlformats.org/wordprocessingml/2006/main" xmlns:w14="http://schemas.microsoft.com/office/word/2010/wordml" xmlns:w15="http://schemas.microsoft.com/office/word/2012/wordml" xmlns:w16cid="http://schemas.microsoft.com/office/word/2016/wordml/cid" xmlns:w16se="http://schemas.microsoft.com/office/word/2015/wordml/symex" xmlns:wpg="http://schemas.microsoft.com/office/word/2010/wordprocessingGroup" xmlns:wpi="http://schemas.microsoft.com/office/word/2010/wordprocessingInk" xmlns:wne="http://schemas.microsoft.com/office/word/2006/wordml" xmlns:wps="http://schemas.microsoft.com/office/word/2010/wordprocessingShape" mc:Ignorable="w14 w15 w16se w16cid wp14">
+<w:footnotes xmlns:wpc="http://schemas.microsoft.com/office/word/2010/wordprocessingCanvas" xmlns:cx="http://schemas.microsoft.com/office/drawing/2014/chartex" xmlns:cx1="http://schemas.microsoft.com/office/drawing/2015/9/8/chartex" xmlns:cx2="http://schemas.microsoft.com/office/drawing/2015/10/21/chartex" xmlns:cx3="http://schemas.microsoft.com/office/drawing/2016/5/9/chartex" xmlns:cx4="http://schemas.microsoft.com/office/drawing/2016/5/10/chartex" xmlns:cx5="http://schemas.microsoft.com/office/drawing/2016/5/11/chartex" xmlns:cx6="http://schemas.microsoft.com/office/drawing/2016/5/12/chartex" xmlns:cx7="http://schemas.microsoft.com/office/drawing/2016/5/13/chartex" xmlns:cx8="http://schemas.microsoft.com/office/drawing/2016/5/14/chartex" xmlns:mc="http://schemas.openxmlformats.org/markup-compatibility/2006" xmlns:aink="http://schemas.microsoft.com/office/drawing/2016/ink" xmlns:am3d="http://schemas.microsoft.com/office/drawing/2017/model3d" xmlns:o="urn:schemas-microsoft-com:office:office" xmlns:r="http://schemas.openxmlformats.org/officeDocument/2006/relationships" xmlns:m="http://schemas.openxmlformats.org/officeDocument/2006/math" xmlns:v="urn:schemas-microsoft-com:vml" xmlns:wp14="http://schemas.microsoft.com/office/word/2010/wordprocessingDrawing" xmlns:wp="http://schemas.openxmlformats.org/drawingml/2006/wordprocessingDrawing" xmlns:w10="urn:schemas-microsoft-com:office:word" xmlns:w="http://schemas.openxmlformats.org/wordprocessingml/2006/main" xmlns:w14="http://schemas.microsoft.com/office/word/2010/wordml" xmlns:w15="http://schemas.microsoft.com/office/word/2012/wordml" xmlns:w16cex="http://schemas.microsoft.com/office/word/2018/wordml/cex" xmlns:w16cid="http://schemas.microsoft.com/office/word/2016/wordml/cid" xmlns:w16="http://schemas.microsoft.com/office/word/2018/wordml" xmlns:w16se="http://schemas.microsoft.com/office/word/2015/wordml/symex" xmlns:wpg="http://schemas.microsoft.com/office/word/2010/wordprocessingGroup" xmlns:wpi="http://schemas.microsoft.com/office/word/2010/wordprocessingInk" xmlns:wne="http://schemas.microsoft.com/office/word/2006/wordml" xmlns:wps="http://schemas.microsoft.com/office/word/2010/wordprocessingShape" mc:Ignorable="w14 w15 w16se w16cid w16 w16cex wp14">
   <w:footnote w:type="separator" w:id="-1">
     <w:p>
       <w:pPr>
@@ -13844,7 +13496,7 @@
 </file>
 
 <file path=word/numbering.xml><?xml version="1.0" encoding="utf-8"?>
-<w:numbering xmlns:wpc="http://schemas.microsoft.com/office/word/2010/wordprocessingCanvas" xmlns:cx="http://schemas.microsoft.com/office/drawing/2014/chartex" xmlns:cx1="http://schemas.microsoft.com/office/drawing/2015/9/8/chartex" xmlns:cx2="http://schemas.microsoft.com/office/drawing/2015/10/21/chartex" xmlns:cx3="http://schemas.microsoft.com/office/drawing/2016/5/9/chartex" xmlns:cx4="http://schemas.microsoft.com/office/drawing/2016/5/10/chartex" xmlns:cx5="http://schemas.microsoft.com/office/drawing/2016/5/11/chartex" xmlns:cx6="http://schemas.microsoft.com/office/drawing/2016/5/12/chartex" xmlns:cx7="http://schemas.microsoft.com/office/drawing/2016/5/13/chartex" xmlns:cx8="http://schemas.microsoft.com/office/drawing/2016/5/14/chartex" xmlns:mc="http://schemas.openxmlformats.org/markup-compatibility/2006" xmlns:aink="http://schemas.microsoft.com/office/drawing/2016/ink" xmlns:am3d="http://schemas.microsoft.com/office/drawing/2017/model3d" xmlns:o="urn:schemas-microsoft-com:office:office" xmlns:r="http://schemas.openxmlformats.org/officeDocument/2006/relationships" xmlns:m="http://schemas.openxmlformats.org/officeDocument/2006/math" xmlns:v="urn:schemas-microsoft-com:vml" xmlns:wp14="http://schemas.microsoft.com/office/word/2010/wordprocessingDrawing" xmlns:wp="http://schemas.openxmlformats.org/drawingml/2006/wordprocessingDrawing" xmlns:w10="urn:schemas-microsoft-com:office:word" xmlns:w="http://schemas.openxmlformats.org/wordprocessingml/2006/main" xmlns:w14="http://schemas.microsoft.com/office/word/2010/wordml" xmlns:w15="http://schemas.microsoft.com/office/word/2012/wordml" xmlns:w16cid="http://schemas.microsoft.com/office/word/2016/wordml/cid" xmlns:w16se="http://schemas.microsoft.com/office/word/2015/wordml/symex" xmlns:wpg="http://schemas.microsoft.com/office/word/2010/wordprocessingGroup" xmlns:wpi="http://schemas.microsoft.com/office/word/2010/wordprocessingInk" xmlns:wne="http://schemas.microsoft.com/office/word/2006/wordml" xmlns:wps="http://schemas.microsoft.com/office/word/2010/wordprocessingShape" mc:Ignorable="w14 w15 w16se w16cid wp14">
+<w:numbering xmlns:wpc="http://schemas.microsoft.com/office/word/2010/wordprocessingCanvas" xmlns:cx="http://schemas.microsoft.com/office/drawing/2014/chartex" xmlns:cx1="http://schemas.microsoft.com/office/drawing/2015/9/8/chartex" xmlns:cx2="http://schemas.microsoft.com/office/drawing/2015/10/21/chartex" xmlns:cx3="http://schemas.microsoft.com/office/drawing/2016/5/9/chartex" xmlns:cx4="http://schemas.microsoft.com/office/drawing/2016/5/10/chartex" xmlns:cx5="http://schemas.microsoft.com/office/drawing/2016/5/11/chartex" xmlns:cx6="http://schemas.microsoft.com/office/drawing/2016/5/12/chartex" xmlns:cx7="http://schemas.microsoft.com/office/drawing/2016/5/13/chartex" xmlns:cx8="http://schemas.microsoft.com/office/drawing/2016/5/14/chartex" xmlns:mc="http://schemas.openxmlformats.org/markup-compatibility/2006" xmlns:aink="http://schemas.microsoft.com/office/drawing/2016/ink" xmlns:am3d="http://schemas.microsoft.com/office/drawing/2017/model3d" xmlns:o="urn:schemas-microsoft-com:office:office" xmlns:r="http://schemas.openxmlformats.org/officeDocument/2006/relationships" xmlns:m="http://schemas.openxmlformats.org/officeDocument/2006/math" xmlns:v="urn:schemas-microsoft-com:vml" xmlns:wp14="http://schemas.microsoft.com/office/word/2010/wordprocessingDrawing" xmlns:wp="http://schemas.openxmlformats.org/drawingml/2006/wordprocessingDrawing" xmlns:w10="urn:schemas-microsoft-com:office:word" xmlns:w="http://schemas.openxmlformats.org/wordprocessingml/2006/main" xmlns:w14="http://schemas.microsoft.com/office/word/2010/wordml" xmlns:w15="http://schemas.microsoft.com/office/word/2012/wordml" xmlns:w16cex="http://schemas.microsoft.com/office/word/2018/wordml/cex" xmlns:w16cid="http://schemas.microsoft.com/office/word/2016/wordml/cid" xmlns:w16="http://schemas.microsoft.com/office/word/2018/wordml" xmlns:w16se="http://schemas.microsoft.com/office/word/2015/wordml/symex" xmlns:wpg="http://schemas.microsoft.com/office/word/2010/wordprocessingGroup" xmlns:wpi="http://schemas.microsoft.com/office/word/2010/wordprocessingInk" xmlns:wne="http://schemas.microsoft.com/office/word/2006/wordml" xmlns:wps="http://schemas.microsoft.com/office/word/2010/wordprocessingShape" mc:Ignorable="w14 w15 w16se w16cid w16 w16cex wp14">
   <w:abstractNum w:abstractNumId="0" w15:restartNumberingAfterBreak="0">
     <w:nsid w:val="01112449"/>
     <w:multiLevelType w:val="hybridMultilevel"/>
@@ -16480,7 +16132,7 @@
 </file>
 
 <file path=word/styles.xml><?xml version="1.0" encoding="utf-8"?>
-<w:styles xmlns:mc="http://schemas.openxmlformats.org/markup-compatibility/2006" xmlns:r="http://schemas.openxmlformats.org/officeDocument/2006/relationships" xmlns:w="http://schemas.openxmlformats.org/wordprocessingml/2006/main" xmlns:w14="http://schemas.microsoft.com/office/word/2010/wordml" xmlns:w15="http://schemas.microsoft.com/office/word/2012/wordml" xmlns:w16cid="http://schemas.microsoft.com/office/word/2016/wordml/cid" xmlns:w16se="http://schemas.microsoft.com/office/word/2015/wordml/symex" mc:Ignorable="w14 w15 w16se w16cid">
+<w:styles xmlns:mc="http://schemas.openxmlformats.org/markup-compatibility/2006" xmlns:r="http://schemas.openxmlformats.org/officeDocument/2006/relationships" xmlns:w="http://schemas.openxmlformats.org/wordprocessingml/2006/main" xmlns:w14="http://schemas.microsoft.com/office/word/2010/wordml" xmlns:w15="http://schemas.microsoft.com/office/word/2012/wordml" xmlns:w16cex="http://schemas.microsoft.com/office/word/2018/wordml/cex" xmlns:w16cid="http://schemas.microsoft.com/office/word/2016/wordml/cid" xmlns:w16="http://schemas.microsoft.com/office/word/2018/wordml" xmlns:w16se="http://schemas.microsoft.com/office/word/2015/wordml/symex" mc:Ignorable="w14 w15 w16se w16cid w16 w16cex">
   <w:docDefaults>
     <w:rPrDefault>
       <w:rPr>
@@ -17693,7 +17345,7 @@
 </file>
 
 <file path=customXml/itemProps1.xml><?xml version="1.0" encoding="utf-8"?>
-<ds:datastoreItem xmlns:ds="http://schemas.openxmlformats.org/officeDocument/2006/customXml" ds:itemID="{212B0C5E-01F1-4287-BC83-F3253A0A1237}">
+<ds:datastoreItem xmlns:ds="http://schemas.openxmlformats.org/officeDocument/2006/customXml" ds:itemID="{E1F2EF63-C1C3-4F29-B955-DC8EBB34444A}">
   <ds:schemaRefs>
     <ds:schemaRef ds:uri="http://schemas.openxmlformats.org/officeDocument/2006/bibliography"/>
   </ds:schemaRefs>

</xml_diff>